<commit_message>
URS and test plan refactor
</commit_message>
<xml_diff>
--- a/documentation/test_plan.docx
+++ b/documentation/test_plan.docx
@@ -20,18 +20,18 @@
           <w:szCs w:val="20"/>
         </w:rPr>
         <w:drawing>
-          <wp:anchor distT="0" distB="0" distL="114300" distR="114300" simplePos="0" relativeHeight="251659264" behindDoc="0" locked="0" layoutInCell="1" allowOverlap="1" wp14:anchorId="123974EE" wp14:editId="414794F8">
+          <wp:anchor distT="0" distB="0" distL="114300" distR="114300" simplePos="0" relativeHeight="251658240" behindDoc="0" locked="0" layoutInCell="1" allowOverlap="1">
             <wp:simplePos x="0" y="0"/>
             <wp:positionH relativeFrom="column">
-              <wp:posOffset>2338070</wp:posOffset>
+              <wp:posOffset>2275205</wp:posOffset>
             </wp:positionH>
             <wp:positionV relativeFrom="paragraph">
-              <wp:posOffset>635</wp:posOffset>
+              <wp:posOffset>0</wp:posOffset>
             </wp:positionV>
-            <wp:extent cx="1259840" cy="985520"/>
-            <wp:effectExtent l="0" t="0" r="0" b="5080"/>
+            <wp:extent cx="1455420" cy="1455420"/>
+            <wp:effectExtent l="0" t="0" r="0" b="0"/>
             <wp:wrapSquare wrapText="bothSides"/>
-            <wp:docPr id="2" name="Picture 2" descr="BudgetSimple"/>
+            <wp:docPr id="1" name="Picture 1" descr="logo"/>
             <wp:cNvGraphicFramePr>
               <a:graphicFrameLocks xmlns:a="http://schemas.openxmlformats.org/drawingml/2006/main" noChangeAspect="1"/>
             </wp:cNvGraphicFramePr>
@@ -39,7 +39,7 @@
               <a:graphicData uri="http://schemas.openxmlformats.org/drawingml/2006/picture">
                 <pic:pic xmlns:pic="http://schemas.openxmlformats.org/drawingml/2006/picture">
                   <pic:nvPicPr>
-                    <pic:cNvPr id="0" name="Picture 3" descr="BudgetSimple"/>
+                    <pic:cNvPr id="0" name="Picture 2" descr="logo"/>
                     <pic:cNvPicPr>
                       <a:picLocks noChangeAspect="1" noChangeArrowheads="1"/>
                     </pic:cNvPicPr>
@@ -60,7 +60,7 @@
                   <pic:spPr bwMode="auto">
                     <a:xfrm>
                       <a:off x="0" y="0"/>
-                      <a:ext cx="1259840" cy="985520"/>
+                      <a:ext cx="1455420" cy="1455420"/>
                     </a:xfrm>
                     <a:prstGeom prst="rect">
                       <a:avLst/>
@@ -230,31 +230,14 @@
     </w:p>
     <w:p>
       <w:pPr>
-        <w:spacing w:after="0" w:line="240" w:lineRule="auto"/>
-        <w:ind w:right="-1"/>
-        <w:jc w:val="center"/>
-        <w:rPr>
-          <w:rFonts w:ascii="Arial" w:eastAsia="Times New Roman" w:hAnsi="Arial" w:cs="Times New Roman"/>
-          <w:b/>
-          <w:color w:val="7030A0"/>
+        <w:pStyle w:val="budgetSimple"/>
+        <w:rPr>
           <w:sz w:val="72"/>
-          <w:szCs w:val="20"/>
-          <w:lang w:val="en-GB"/>
-        </w:rPr>
-      </w:pPr>
-      <w:proofErr w:type="spellStart"/>
-      <w:r>
-        <w:rPr>
-          <w:rFonts w:ascii="Arial" w:eastAsia="Times New Roman" w:hAnsi="Arial" w:cs="Times New Roman"/>
-          <w:b/>
-          <w:color w:val="7030A0"/>
-          <w:sz w:val="56"/>
-          <w:szCs w:val="20"/>
-          <w:lang w:val="en-GB"/>
-        </w:rPr>
-        <w:t>BudgetSimple</w:t>
-      </w:r>
-      <w:proofErr w:type="spellEnd"/>
+        </w:rPr>
+      </w:pPr>
+      <w:r>
+        <w:t>Budget Simple</w:t>
+      </w:r>
     </w:p>
     <w:p>
       <w:pPr>
@@ -678,24 +661,9 @@
                 <w:lang w:val="nl-NL"/>
               </w:rPr>
               <w:tab/>
-              <w:t>17.09.2021</w:t>
-            </w:r>
-          </w:p>
-        </w:tc>
-      </w:tr>
-      <w:tr>
-        <w:trPr>
-          <w:trHeight w:val="283"/>
-        </w:trPr>
-        <w:tc>
-          <w:tcPr>
-            <w:tcW w:w="9323" w:type="dxa"/>
-            <w:shd w:val="clear" w:color="auto" w:fill="auto"/>
-            <w:vAlign w:val="center"/>
-          </w:tcPr>
-          <w:p>
-            <w:pPr>
-              <w:spacing w:after="0" w:line="240" w:lineRule="auto"/>
+              <w:t>20.10</w:t>
+            </w:r>
+            <w:r>
               <w:rPr>
                 <w:rFonts w:ascii="Arial" w:eastAsia="Calibri" w:hAnsi="Arial" w:cs="Arial"/>
                 <w:b/>
@@ -704,8 +672,24 @@
                 <w:szCs w:val="20"/>
                 <w:lang w:val="nl-NL"/>
               </w:rPr>
-            </w:pPr>
-            <w:r>
+              <w:t>.2021</w:t>
+            </w:r>
+          </w:p>
+        </w:tc>
+      </w:tr>
+      <w:tr>
+        <w:trPr>
+          <w:trHeight w:val="283"/>
+        </w:trPr>
+        <w:tc>
+          <w:tcPr>
+            <w:tcW w:w="9323" w:type="dxa"/>
+            <w:shd w:val="clear" w:color="auto" w:fill="auto"/>
+            <w:vAlign w:val="center"/>
+          </w:tcPr>
+          <w:p>
+            <w:pPr>
+              <w:spacing w:after="0" w:line="240" w:lineRule="auto"/>
               <w:rPr>
                 <w:rFonts w:ascii="Arial" w:eastAsia="Calibri" w:hAnsi="Arial" w:cs="Arial"/>
                 <w:b/>
@@ -714,8 +698,7 @@
                 <w:szCs w:val="20"/>
                 <w:lang w:val="nl-NL"/>
               </w:rPr>
-              <w:t>Version</w:t>
-            </w:r>
+            </w:pPr>
             <w:r>
               <w:rPr>
                 <w:rFonts w:ascii="Arial" w:eastAsia="Calibri" w:hAnsi="Arial" w:cs="Arial"/>
@@ -725,7 +708,7 @@
                 <w:szCs w:val="20"/>
                 <w:lang w:val="nl-NL"/>
               </w:rPr>
-              <w:tab/>
+              <w:t>Version</w:t>
             </w:r>
             <w:r>
               <w:rPr>
@@ -737,7 +720,6 @@
                 <w:lang w:val="nl-NL"/>
               </w:rPr>
               <w:tab/>
-              <w:t>:</w:t>
             </w:r>
             <w:r>
               <w:rPr>
@@ -749,7 +731,19 @@
                 <w:lang w:val="nl-NL"/>
               </w:rPr>
               <w:tab/>
-              <w:t>1.0</w:t>
+              <w:t>:</w:t>
+            </w:r>
+            <w:r>
+              <w:rPr>
+                <w:rFonts w:ascii="Arial" w:eastAsia="Calibri" w:hAnsi="Arial" w:cs="Arial"/>
+                <w:b/>
+                <w:color w:val="353F49"/>
+                <w:sz w:val="20"/>
+                <w:szCs w:val="20"/>
+                <w:lang w:val="nl-NL"/>
+              </w:rPr>
+              <w:tab/>
+              <w:t>1.1</w:t>
             </w:r>
           </w:p>
         </w:tc>
@@ -1031,24 +1025,14 @@
           </w:tcPr>
           <w:p>
             <w:pPr>
-              <w:spacing w:before="120" w:after="120" w:line="240" w:lineRule="auto"/>
-              <w:rPr>
-                <w:rFonts w:ascii="Arial" w:eastAsia="Times New Roman" w:hAnsi="Arial" w:cs="Times New Roman"/>
-                <w:b/>
-                <w:color w:val="7030A0"/>
+              <w:pStyle w:val="budgetSimple"/>
+              <w:rPr>
                 <w:sz w:val="20"/>
-                <w:szCs w:val="20"/>
-                <w:lang w:val="nl-NL"/>
               </w:rPr>
             </w:pPr>
             <w:r>
               <w:rPr>
-                <w:rFonts w:ascii="Arial" w:eastAsia="Times New Roman" w:hAnsi="Arial" w:cs="Times New Roman"/>
-                <w:b/>
-                <w:color w:val="7030A0"/>
                 <w:sz w:val="20"/>
-                <w:szCs w:val="20"/>
-                <w:lang w:val="nl-NL"/>
               </w:rPr>
               <w:t>Version</w:t>
             </w:r>
@@ -1062,24 +1046,14 @@
           </w:tcPr>
           <w:p>
             <w:pPr>
-              <w:spacing w:before="120" w:after="120" w:line="240" w:lineRule="auto"/>
-              <w:rPr>
-                <w:rFonts w:ascii="Arial" w:eastAsia="Times New Roman" w:hAnsi="Arial" w:cs="Times New Roman"/>
-                <w:b/>
-                <w:color w:val="7030A0"/>
+              <w:pStyle w:val="budgetSimple"/>
+              <w:rPr>
                 <w:sz w:val="20"/>
-                <w:szCs w:val="20"/>
-                <w:lang w:val="nl-NL"/>
               </w:rPr>
             </w:pPr>
             <w:r>
               <w:rPr>
-                <w:rFonts w:ascii="Arial" w:eastAsia="Times New Roman" w:hAnsi="Arial" w:cs="Times New Roman"/>
-                <w:b/>
-                <w:color w:val="7030A0"/>
                 <w:sz w:val="20"/>
-                <w:szCs w:val="20"/>
-                <w:lang w:val="nl-NL"/>
               </w:rPr>
               <w:t>Date</w:t>
             </w:r>
@@ -1093,24 +1067,14 @@
           </w:tcPr>
           <w:p>
             <w:pPr>
-              <w:spacing w:before="120" w:after="120" w:line="240" w:lineRule="auto"/>
-              <w:rPr>
-                <w:rFonts w:ascii="Arial" w:eastAsia="Times New Roman" w:hAnsi="Arial" w:cs="Times New Roman"/>
-                <w:b/>
-                <w:color w:val="7030A0"/>
+              <w:pStyle w:val="budgetSimple"/>
+              <w:rPr>
                 <w:sz w:val="20"/>
-                <w:szCs w:val="20"/>
-                <w:lang w:val="nl-NL"/>
               </w:rPr>
             </w:pPr>
             <w:r>
               <w:rPr>
-                <w:rFonts w:ascii="Arial" w:eastAsia="Times New Roman" w:hAnsi="Arial" w:cs="Times New Roman"/>
-                <w:b/>
-                <w:color w:val="7030A0"/>
                 <w:sz w:val="20"/>
-                <w:szCs w:val="20"/>
-                <w:lang w:val="nl-NL"/>
               </w:rPr>
               <w:t>Author(s)</w:t>
             </w:r>
@@ -1124,24 +1088,14 @@
           </w:tcPr>
           <w:p>
             <w:pPr>
-              <w:spacing w:before="120" w:after="120" w:line="240" w:lineRule="auto"/>
-              <w:rPr>
-                <w:rFonts w:ascii="Arial" w:eastAsia="Times New Roman" w:hAnsi="Arial" w:cs="Times New Roman"/>
-                <w:b/>
-                <w:color w:val="7030A0"/>
+              <w:pStyle w:val="budgetSimple"/>
+              <w:rPr>
                 <w:sz w:val="20"/>
-                <w:szCs w:val="20"/>
-                <w:lang w:val="nl-NL"/>
               </w:rPr>
             </w:pPr>
             <w:r>
               <w:rPr>
-                <w:rFonts w:ascii="Arial" w:eastAsia="Times New Roman" w:hAnsi="Arial" w:cs="Times New Roman"/>
-                <w:b/>
-                <w:color w:val="7030A0"/>
                 <w:sz w:val="20"/>
-                <w:szCs w:val="20"/>
-                <w:lang w:val="nl-NL"/>
               </w:rPr>
               <w:t>Changes</w:t>
             </w:r>
@@ -1155,24 +1109,14 @@
           </w:tcPr>
           <w:p>
             <w:pPr>
-              <w:spacing w:before="120" w:after="120" w:line="240" w:lineRule="auto"/>
-              <w:rPr>
-                <w:rFonts w:ascii="Arial" w:eastAsia="Times New Roman" w:hAnsi="Arial" w:cs="Times New Roman"/>
-                <w:b/>
-                <w:color w:val="7030A0"/>
+              <w:pStyle w:val="budgetSimple"/>
+              <w:rPr>
                 <w:sz w:val="20"/>
-                <w:szCs w:val="20"/>
-                <w:lang w:val="nl-NL"/>
               </w:rPr>
             </w:pPr>
             <w:r>
               <w:rPr>
-                <w:rFonts w:ascii="Arial" w:eastAsia="Times New Roman" w:hAnsi="Arial" w:cs="Times New Roman"/>
-                <w:b/>
-                <w:color w:val="7030A0"/>
                 <w:sz w:val="20"/>
-                <w:szCs w:val="20"/>
-                <w:lang w:val="nl-NL"/>
               </w:rPr>
               <w:t>State</w:t>
             </w:r>
@@ -1351,27 +1295,20 @@
                 <w:lang w:val="nl-NL"/>
               </w:rPr>
             </w:pPr>
-          </w:p>
-        </w:tc>
-        <w:tc>
-          <w:tcPr>
-            <w:tcW w:w="1276" w:type="dxa"/>
-          </w:tcPr>
-          <w:p>
-            <w:pPr>
-              <w:spacing w:before="60" w:after="60" w:line="240" w:lineRule="auto"/>
+            <w:r>
               <w:rPr>
                 <w:rFonts w:ascii="Arial" w:eastAsia="Times New Roman" w:hAnsi="Arial" w:cs="Times New Roman"/>
                 <w:sz w:val="18"/>
                 <w:szCs w:val="20"/>
                 <w:lang w:val="nl-NL"/>
               </w:rPr>
-            </w:pPr>
-          </w:p>
-        </w:tc>
-        <w:tc>
-          <w:tcPr>
-            <w:tcW w:w="1701" w:type="dxa"/>
+              <w:t>1.1</w:t>
+            </w:r>
+          </w:p>
+        </w:tc>
+        <w:tc>
+          <w:tcPr>
+            <w:tcW w:w="1276" w:type="dxa"/>
           </w:tcPr>
           <w:p>
             <w:pPr>
@@ -1383,27 +1320,20 @@
                 <w:lang w:val="nl-NL"/>
               </w:rPr>
             </w:pPr>
-          </w:p>
-        </w:tc>
-        <w:tc>
-          <w:tcPr>
-            <w:tcW w:w="3402" w:type="dxa"/>
-          </w:tcPr>
-          <w:p>
-            <w:pPr>
-              <w:spacing w:before="60" w:after="60" w:line="240" w:lineRule="auto"/>
+            <w:r>
               <w:rPr>
                 <w:rFonts w:ascii="Arial" w:eastAsia="Times New Roman" w:hAnsi="Arial" w:cs="Times New Roman"/>
                 <w:sz w:val="18"/>
                 <w:szCs w:val="20"/>
                 <w:lang w:val="nl-NL"/>
               </w:rPr>
-            </w:pPr>
-          </w:p>
-        </w:tc>
-        <w:tc>
-          <w:tcPr>
-            <w:tcW w:w="1843" w:type="dxa"/>
+              <w:t>20.10.2021</w:t>
+            </w:r>
+          </w:p>
+        </w:tc>
+        <w:tc>
+          <w:tcPr>
+            <w:tcW w:w="1701" w:type="dxa"/>
           </w:tcPr>
           <w:p>
             <w:pPr>
@@ -1415,6 +1345,98 @@
                 <w:lang w:val="nl-NL"/>
               </w:rPr>
             </w:pPr>
+            <w:proofErr w:type="spellStart"/>
+            <w:r>
+              <w:rPr>
+                <w:rFonts w:ascii="Arial" w:eastAsia="Times New Roman" w:hAnsi="Arial" w:cs="Times New Roman"/>
+                <w:sz w:val="18"/>
+                <w:szCs w:val="20"/>
+                <w:lang w:val="nl-NL"/>
+              </w:rPr>
+              <w:t>Stela</w:t>
+            </w:r>
+            <w:proofErr w:type="spellEnd"/>
+            <w:r>
+              <w:rPr>
+                <w:rFonts w:ascii="Arial" w:eastAsia="Times New Roman" w:hAnsi="Arial" w:cs="Times New Roman"/>
+                <w:sz w:val="18"/>
+                <w:szCs w:val="20"/>
+                <w:lang w:val="nl-NL"/>
+              </w:rPr>
+              <w:t xml:space="preserve"> </w:t>
+            </w:r>
+            <w:proofErr w:type="spellStart"/>
+            <w:r>
+              <w:rPr>
+                <w:rFonts w:ascii="Arial" w:eastAsia="Times New Roman" w:hAnsi="Arial" w:cs="Times New Roman"/>
+                <w:sz w:val="18"/>
+                <w:szCs w:val="20"/>
+                <w:lang w:val="nl-NL"/>
+              </w:rPr>
+              <w:t>Trencheva</w:t>
+            </w:r>
+            <w:proofErr w:type="spellEnd"/>
+          </w:p>
+        </w:tc>
+        <w:tc>
+          <w:tcPr>
+            <w:tcW w:w="3402" w:type="dxa"/>
+          </w:tcPr>
+          <w:p>
+            <w:pPr>
+              <w:spacing w:before="60" w:after="60" w:line="240" w:lineRule="auto"/>
+              <w:rPr>
+                <w:rFonts w:ascii="Arial" w:eastAsia="Times New Roman" w:hAnsi="Arial" w:cs="Times New Roman"/>
+                <w:sz w:val="18"/>
+                <w:szCs w:val="20"/>
+                <w:lang w:val="nl-NL"/>
+              </w:rPr>
+            </w:pPr>
+            <w:r>
+              <w:rPr>
+                <w:rFonts w:ascii="Arial" w:eastAsia="Times New Roman" w:hAnsi="Arial" w:cs="Times New Roman"/>
+                <w:sz w:val="18"/>
+                <w:szCs w:val="20"/>
+                <w:lang w:val="nl-NL"/>
+              </w:rPr>
+              <w:t xml:space="preserve">Test </w:t>
+            </w:r>
+            <w:proofErr w:type="spellStart"/>
+            <w:r>
+              <w:rPr>
+                <w:rFonts w:ascii="Arial" w:eastAsia="Times New Roman" w:hAnsi="Arial" w:cs="Times New Roman"/>
+                <w:sz w:val="18"/>
+                <w:szCs w:val="20"/>
+                <w:lang w:val="nl-NL"/>
+              </w:rPr>
+              <w:t>strategy</w:t>
+            </w:r>
+            <w:proofErr w:type="spellEnd"/>
+          </w:p>
+        </w:tc>
+        <w:tc>
+          <w:tcPr>
+            <w:tcW w:w="1843" w:type="dxa"/>
+          </w:tcPr>
+          <w:p>
+            <w:pPr>
+              <w:spacing w:before="60" w:after="60" w:line="240" w:lineRule="auto"/>
+              <w:rPr>
+                <w:rFonts w:ascii="Arial" w:eastAsia="Times New Roman" w:hAnsi="Arial" w:cs="Times New Roman"/>
+                <w:sz w:val="18"/>
+                <w:szCs w:val="20"/>
+                <w:lang w:val="nl-NL"/>
+              </w:rPr>
+            </w:pPr>
+            <w:r>
+              <w:rPr>
+                <w:rFonts w:ascii="Arial" w:eastAsia="Times New Roman" w:hAnsi="Arial" w:cs="Times New Roman"/>
+                <w:sz w:val="18"/>
+                <w:szCs w:val="20"/>
+                <w:lang w:val="nl-NL"/>
+              </w:rPr>
+              <w:t>Draft</w:t>
+            </w:r>
           </w:p>
         </w:tc>
       </w:tr>
@@ -1538,22 +1560,637 @@
     <w:p>
       <w:pPr>
         <w:pStyle w:val="Heading1"/>
-        <w:jc w:val="center"/>
-        <w:rPr>
-          <w:rFonts w:ascii="Arial" w:hAnsi="Arial" w:cs="Arial"/>
+        <w:rPr>
+          <w:sz w:val="36"/>
+        </w:rPr>
+      </w:pPr>
+      <w:bookmarkStart w:id="2" w:name="_Toc507670785"/>
+      <w:bookmarkStart w:id="3" w:name="_Toc83929851"/>
+      <w:r>
+        <w:rPr>
+          <w:sz w:val="36"/>
+        </w:rPr>
+        <w:lastRenderedPageBreak/>
+        <w:t>Testing strategy and configuration management</w:t>
+      </w:r>
+      <w:bookmarkEnd w:id="2"/>
+      <w:bookmarkEnd w:id="3"/>
+    </w:p>
+    <w:p/>
+    <w:p>
+      <w:pPr>
+        <w:pStyle w:val="Heading2"/>
+      </w:pPr>
+      <w:r>
+        <w:t>Test</w:t>
+      </w:r>
+      <w:r>
+        <w:t xml:space="preserve"> </w:t>
+      </w:r>
+      <w:r>
+        <w:t>strategy</w:t>
+      </w:r>
+    </w:p>
+    <w:p>
+      <w:pPr>
+        <w:rPr>
+          <w:lang w:val="nl-NL"/>
+        </w:rPr>
+      </w:pPr>
+      <w:r>
+        <w:t xml:space="preserve">The objective of the test is to verify that the functionality of </w:t>
+      </w:r>
+      <w:proofErr w:type="spellStart"/>
+      <w:r>
+        <w:t>BudgetSimple</w:t>
+      </w:r>
+      <w:proofErr w:type="spellEnd"/>
+      <w:r>
+        <w:t xml:space="preserve"> web application</w:t>
+      </w:r>
+      <w:r>
+        <w:t xml:space="preserve"> works according to the specifications. The test will execute and verify the test scripts, identify, fix and retest all h</w:t>
+      </w:r>
+      <w:r>
+        <w:t>igh and medium severity defects.</w:t>
+      </w:r>
+    </w:p>
+    <w:p>
+      <w:pPr>
+        <w:pStyle w:val="ListParagraph"/>
+        <w:numPr>
+          <w:ilvl w:val="0"/>
+          <w:numId w:val="5"/>
+        </w:numPr>
+        <w:rPr>
+          <w:lang w:val="nl-NL"/>
+        </w:rPr>
+      </w:pPr>
+      <w:r>
+        <w:t xml:space="preserve">Unit tests will be implemented to </w:t>
+      </w:r>
+      <w:r>
+        <w:rPr>
+          <w:lang w:val="nl-NL"/>
+        </w:rPr>
+        <w:t xml:space="preserve">test different units of </w:t>
+      </w:r>
+      <w:proofErr w:type="spellStart"/>
+      <w:r>
+        <w:rPr>
+          <w:lang w:val="nl-NL"/>
+        </w:rPr>
+        <w:t>the</w:t>
+      </w:r>
+      <w:proofErr w:type="spellEnd"/>
+      <w:r>
+        <w:rPr>
+          <w:lang w:val="nl-NL"/>
+        </w:rPr>
+        <w:t xml:space="preserve"> code </w:t>
+      </w:r>
+      <w:proofErr w:type="spellStart"/>
+      <w:r>
+        <w:rPr>
+          <w:lang w:val="nl-NL"/>
+        </w:rPr>
+        <w:t>and</w:t>
+      </w:r>
+      <w:proofErr w:type="spellEnd"/>
+      <w:r>
+        <w:rPr>
+          <w:lang w:val="nl-NL"/>
+        </w:rPr>
+        <w:t xml:space="preserve"> </w:t>
+      </w:r>
+      <w:proofErr w:type="spellStart"/>
+      <w:r>
+        <w:rPr>
+          <w:lang w:val="nl-NL"/>
+        </w:rPr>
+        <w:t>will</w:t>
+      </w:r>
+      <w:proofErr w:type="spellEnd"/>
+      <w:r>
+        <w:rPr>
+          <w:lang w:val="nl-NL"/>
+        </w:rPr>
+        <w:t xml:space="preserve"> </w:t>
+      </w:r>
+      <w:proofErr w:type="spellStart"/>
+      <w:r>
+        <w:rPr>
+          <w:lang w:val="nl-NL"/>
+        </w:rPr>
+        <w:t>be</w:t>
+      </w:r>
+      <w:proofErr w:type="spellEnd"/>
+      <w:r>
+        <w:rPr>
+          <w:lang w:val="nl-NL"/>
+        </w:rPr>
+        <w:t xml:space="preserve"> </w:t>
+      </w:r>
+      <w:proofErr w:type="spellStart"/>
+      <w:r>
+        <w:rPr>
+          <w:lang w:val="nl-NL"/>
+        </w:rPr>
+        <w:t>implemented</w:t>
+      </w:r>
+      <w:proofErr w:type="spellEnd"/>
+      <w:r>
+        <w:rPr>
+          <w:lang w:val="nl-NL"/>
+        </w:rPr>
+        <w:t xml:space="preserve"> </w:t>
+      </w:r>
+      <w:proofErr w:type="spellStart"/>
+      <w:r>
+        <w:rPr>
+          <w:lang w:val="nl-NL"/>
+        </w:rPr>
+        <w:t>each</w:t>
+      </w:r>
+      <w:proofErr w:type="spellEnd"/>
+      <w:r>
+        <w:rPr>
+          <w:lang w:val="nl-NL"/>
+        </w:rPr>
+        <w:t xml:space="preserve"> sprint </w:t>
+      </w:r>
+      <w:proofErr w:type="spellStart"/>
+      <w:r>
+        <w:rPr>
+          <w:lang w:val="nl-NL"/>
+        </w:rPr>
+        <w:t>for</w:t>
+      </w:r>
+      <w:proofErr w:type="spellEnd"/>
+      <w:r>
+        <w:rPr>
+          <w:lang w:val="nl-NL"/>
+        </w:rPr>
+        <w:t xml:space="preserve"> </w:t>
+      </w:r>
+      <w:proofErr w:type="spellStart"/>
+      <w:r>
+        <w:rPr>
+          <w:lang w:val="nl-NL"/>
+        </w:rPr>
+        <w:t>the</w:t>
+      </w:r>
+      <w:proofErr w:type="spellEnd"/>
+      <w:r>
+        <w:rPr>
+          <w:lang w:val="nl-NL"/>
+        </w:rPr>
+        <w:t xml:space="preserve"> </w:t>
+      </w:r>
+      <w:proofErr w:type="spellStart"/>
+      <w:r>
+        <w:rPr>
+          <w:lang w:val="nl-NL"/>
+        </w:rPr>
+        <w:t>newly</w:t>
+      </w:r>
+      <w:proofErr w:type="spellEnd"/>
+      <w:r>
+        <w:rPr>
+          <w:lang w:val="nl-NL"/>
+        </w:rPr>
+        <w:t xml:space="preserve"> </w:t>
+      </w:r>
+      <w:proofErr w:type="spellStart"/>
+      <w:r>
+        <w:rPr>
+          <w:lang w:val="nl-NL"/>
+        </w:rPr>
+        <w:t>added</w:t>
+      </w:r>
+      <w:proofErr w:type="spellEnd"/>
+      <w:r>
+        <w:rPr>
+          <w:lang w:val="nl-NL"/>
+        </w:rPr>
+        <w:t xml:space="preserve"> features</w:t>
+      </w:r>
+    </w:p>
+    <w:p>
+      <w:pPr>
+        <w:pStyle w:val="ListParagraph"/>
+        <w:numPr>
+          <w:ilvl w:val="0"/>
+          <w:numId w:val="5"/>
+        </w:numPr>
+      </w:pPr>
+      <w:r>
+        <w:t>User</w:t>
+      </w:r>
+      <w:r>
+        <w:t xml:space="preserve"> acceptance </w:t>
+      </w:r>
+      <w:r>
+        <w:t>tests to evaluate a product, feature or prototype with real users</w:t>
+      </w:r>
+    </w:p>
+    <w:p>
+      <w:pPr>
+        <w:pStyle w:val="ListParagraph"/>
+        <w:numPr>
+          <w:ilvl w:val="0"/>
+          <w:numId w:val="5"/>
+        </w:numPr>
+      </w:pPr>
+      <w:r>
+        <w:t>System test</w:t>
+      </w:r>
+      <w:r>
+        <w:t>s to test</w:t>
+      </w:r>
+      <w:r>
+        <w:t xml:space="preserve"> the whole system and </w:t>
+      </w:r>
+      <w:proofErr w:type="gramStart"/>
+      <w:r>
+        <w:t>will be done</w:t>
+      </w:r>
+      <w:proofErr w:type="gramEnd"/>
+      <w:r>
+        <w:t xml:space="preserve"> in the last sprint before release of the final product</w:t>
+      </w:r>
+      <w:r>
+        <w:t xml:space="preserve">. </w:t>
+      </w:r>
+      <w:r>
+        <w:t xml:space="preserve">The testing of some features that require to be tested often or are complicated and may be wrongly </w:t>
+      </w:r>
+      <w:proofErr w:type="gramStart"/>
+      <w:r>
+        <w:t>tested,</w:t>
+      </w:r>
+      <w:proofErr w:type="gramEnd"/>
+      <w:r>
+        <w:t xml:space="preserve"> will be automated. An example is the login in the application. For automated testing a soft</w:t>
+      </w:r>
+      <w:r>
+        <w:t>ware like Selenium will be used</w:t>
+      </w:r>
+    </w:p>
+    <w:p>
+      <w:pPr>
+        <w:pStyle w:val="ListParagraph"/>
+        <w:numPr>
+          <w:ilvl w:val="0"/>
+          <w:numId w:val="5"/>
+        </w:numPr>
+      </w:pPr>
+      <w:r>
+        <w:t>Regression tests t</w:t>
+      </w:r>
+      <w:bookmarkStart w:id="4" w:name="_GoBack"/>
+      <w:bookmarkEnd w:id="4"/>
+      <w:r>
+        <w:t>o test if the whole program still works as it should when a new feature is added</w:t>
+      </w:r>
+    </w:p>
+    <w:p>
+      <w:pPr>
+        <w:pStyle w:val="ListParagraph"/>
+        <w:numPr>
+          <w:ilvl w:val="0"/>
+          <w:numId w:val="5"/>
+        </w:numPr>
+      </w:pPr>
+      <w:r>
+        <w:t xml:space="preserve">Integration tests to </w:t>
+      </w:r>
+      <w:r>
+        <w:t>test behavior of components working together</w:t>
+      </w:r>
+    </w:p>
+    <w:p>
+      <w:pPr>
+        <w:pStyle w:val="ListParagraph"/>
+      </w:pPr>
+    </w:p>
+    <w:p>
+      <w:pPr>
+        <w:pStyle w:val="Heading2"/>
+      </w:pPr>
+      <w:bookmarkStart w:id="5" w:name="_Toc507670787"/>
+      <w:bookmarkStart w:id="6" w:name="_Toc83929853"/>
+      <w:r>
+        <w:t>Test</w:t>
+      </w:r>
+      <w:r>
+        <w:t xml:space="preserve"> </w:t>
+      </w:r>
+      <w:r>
+        <w:t>environment</w:t>
+      </w:r>
+      <w:r>
+        <w:t xml:space="preserve"> and required resources</w:t>
+      </w:r>
+      <w:bookmarkEnd w:id="5"/>
+      <w:bookmarkEnd w:id="6"/>
+    </w:p>
+    <w:p>
+      <w:pPr>
+        <w:rPr>
+          <w:lang w:val="nl-NL"/>
+        </w:rPr>
+      </w:pPr>
+      <w:r>
+        <w:rPr>
+          <w:lang w:val="nl-NL"/>
+        </w:rPr>
+        <w:t>T</w:t>
+      </w:r>
+      <w:r>
+        <w:rPr>
+          <w:lang w:val="nl-NL"/>
+        </w:rPr>
+        <w:t xml:space="preserve">he </w:t>
+      </w:r>
+      <w:proofErr w:type="spellStart"/>
+      <w:r>
+        <w:rPr>
+          <w:lang w:val="nl-NL"/>
+        </w:rPr>
+        <w:t>combined</w:t>
+      </w:r>
+      <w:proofErr w:type="spellEnd"/>
+      <w:r>
+        <w:rPr>
+          <w:lang w:val="nl-NL"/>
+        </w:rPr>
+        <w:t xml:space="preserve"> </w:t>
+      </w:r>
+      <w:proofErr w:type="spellStart"/>
+      <w:r>
+        <w:rPr>
+          <w:lang w:val="nl-NL"/>
+        </w:rPr>
+        <w:t>practice</w:t>
+      </w:r>
+      <w:proofErr w:type="spellEnd"/>
+      <w:r>
+        <w:rPr>
+          <w:lang w:val="nl-NL"/>
+        </w:rPr>
+        <w:t xml:space="preserve"> of </w:t>
+      </w:r>
+      <w:proofErr w:type="spellStart"/>
+      <w:r>
+        <w:rPr>
+          <w:lang w:val="nl-NL"/>
+        </w:rPr>
+        <w:t>continuous</w:t>
+      </w:r>
+      <w:proofErr w:type="spellEnd"/>
+      <w:r>
+        <w:rPr>
+          <w:lang w:val="nl-NL"/>
+        </w:rPr>
+        <w:t xml:space="preserve"> </w:t>
+      </w:r>
+      <w:proofErr w:type="spellStart"/>
+      <w:r>
+        <w:rPr>
+          <w:lang w:val="nl-NL"/>
+        </w:rPr>
+        <w:t>integration</w:t>
+      </w:r>
+      <w:proofErr w:type="spellEnd"/>
+      <w:r>
+        <w:rPr>
+          <w:lang w:val="nl-NL"/>
+        </w:rPr>
+        <w:t xml:space="preserve"> </w:t>
+      </w:r>
+      <w:proofErr w:type="spellStart"/>
+      <w:r>
+        <w:rPr>
+          <w:lang w:val="nl-NL"/>
+        </w:rPr>
+        <w:t>and</w:t>
+      </w:r>
+      <w:proofErr w:type="spellEnd"/>
+      <w:r>
+        <w:rPr>
+          <w:lang w:val="nl-NL"/>
+        </w:rPr>
+        <w:t xml:space="preserve"> </w:t>
+      </w:r>
+      <w:proofErr w:type="spellStart"/>
+      <w:r>
+        <w:rPr>
+          <w:lang w:val="nl-NL"/>
+        </w:rPr>
+        <w:t>continuous</w:t>
+      </w:r>
+      <w:proofErr w:type="spellEnd"/>
+      <w:r>
+        <w:rPr>
+          <w:lang w:val="nl-NL"/>
+        </w:rPr>
+        <w:t xml:space="preserve"> delivery</w:t>
+      </w:r>
+      <w:r>
+        <w:rPr>
+          <w:lang w:val="nl-NL"/>
+        </w:rPr>
+        <w:t xml:space="preserve"> is </w:t>
+      </w:r>
+      <w:proofErr w:type="spellStart"/>
+      <w:r>
+        <w:rPr>
+          <w:lang w:val="nl-NL"/>
+        </w:rPr>
+        <w:t>going</w:t>
+      </w:r>
+      <w:proofErr w:type="spellEnd"/>
+      <w:r>
+        <w:rPr>
+          <w:lang w:val="nl-NL"/>
+        </w:rPr>
+        <w:t xml:space="preserve"> </w:t>
+      </w:r>
+      <w:proofErr w:type="spellStart"/>
+      <w:r>
+        <w:rPr>
+          <w:lang w:val="nl-NL"/>
+        </w:rPr>
+        <w:t>to</w:t>
+      </w:r>
+      <w:proofErr w:type="spellEnd"/>
+      <w:r>
+        <w:rPr>
+          <w:lang w:val="nl-NL"/>
+        </w:rPr>
+        <w:t xml:space="preserve"> </w:t>
+      </w:r>
+      <w:proofErr w:type="spellStart"/>
+      <w:r>
+        <w:rPr>
+          <w:lang w:val="nl-NL"/>
+        </w:rPr>
+        <w:t>be</w:t>
+      </w:r>
+      <w:proofErr w:type="spellEnd"/>
+      <w:r>
+        <w:rPr>
+          <w:lang w:val="nl-NL"/>
+        </w:rPr>
+        <w:t xml:space="preserve"> </w:t>
+      </w:r>
+      <w:proofErr w:type="spellStart"/>
+      <w:r>
+        <w:rPr>
+          <w:lang w:val="nl-NL"/>
+        </w:rPr>
+        <w:t>used</w:t>
+      </w:r>
+      <w:proofErr w:type="spellEnd"/>
+      <w:r>
+        <w:rPr>
+          <w:lang w:val="nl-NL"/>
+        </w:rPr>
+        <w:t>.</w:t>
+      </w:r>
+      <w:r>
+        <w:rPr>
+          <w:lang w:val="nl-NL"/>
+        </w:rPr>
+        <w:t xml:space="preserve"> </w:t>
+      </w:r>
+      <w:r>
+        <w:rPr>
+          <w:i/>
+        </w:rPr>
+        <w:t xml:space="preserve">A management tool for the project will be </w:t>
+      </w:r>
+      <w:proofErr w:type="spellStart"/>
+      <w:r>
+        <w:rPr>
+          <w:i/>
+        </w:rPr>
+        <w:t>Git</w:t>
+      </w:r>
+      <w:proofErr w:type="spellEnd"/>
+      <w:r>
+        <w:rPr>
+          <w:i/>
+        </w:rPr>
+        <w:t xml:space="preserve"> CI/CD.</w:t>
+      </w:r>
+    </w:p>
+    <w:p/>
+    <w:p>
+      <w:pPr>
+        <w:rPr>
+          <w:rFonts w:ascii="Arial" w:eastAsia="Times New Roman" w:hAnsi="Arial" w:cs="Times New Roman"/>
           <w:b/>
-          <w:color w:val="7030A0"/>
+          <w:color w:val="7594B9"/>
           <w:sz w:val="48"/>
-        </w:rPr>
-      </w:pPr>
-      <w:r>
-        <w:rPr>
-          <w:rFonts w:ascii="Arial" w:hAnsi="Arial" w:cs="Arial"/>
-          <w:b/>
-          <w:color w:val="7030A0"/>
+          <w:szCs w:val="20"/>
+          <w:lang w:val="en-GB"/>
+        </w:rPr>
+      </w:pPr>
+      <w:r>
+        <w:rPr>
+          <w:noProof/>
+        </w:rPr>
+        <w:drawing>
+          <wp:anchor distT="0" distB="0" distL="114300" distR="114300" simplePos="0" relativeHeight="251660288" behindDoc="0" locked="0" layoutInCell="1" allowOverlap="1" wp14:anchorId="2867D588" wp14:editId="3277877E">
+            <wp:simplePos x="0" y="0"/>
+            <wp:positionH relativeFrom="column">
+              <wp:posOffset>891540</wp:posOffset>
+            </wp:positionH>
+            <wp:positionV relativeFrom="paragraph">
+              <wp:posOffset>213360</wp:posOffset>
+            </wp:positionV>
+            <wp:extent cx="4069080" cy="2153920"/>
+            <wp:effectExtent l="0" t="0" r="7620" b="0"/>
+            <wp:wrapSquare wrapText="bothSides"/>
+            <wp:docPr id="2" name="Picture 2" descr="CI/CD | De toegevoegde waarde van het implementeren - ndus3.com"/>
+            <wp:cNvGraphicFramePr>
+              <a:graphicFrameLocks xmlns:a="http://schemas.openxmlformats.org/drawingml/2006/main" noChangeAspect="1"/>
+            </wp:cNvGraphicFramePr>
+            <a:graphic xmlns:a="http://schemas.openxmlformats.org/drawingml/2006/main">
+              <a:graphicData uri="http://schemas.openxmlformats.org/drawingml/2006/picture">
+                <pic:pic xmlns:pic="http://schemas.openxmlformats.org/drawingml/2006/picture">
+                  <pic:nvPicPr>
+                    <pic:cNvPr id="0" name="Picture 6" descr="CI/CD | De toegevoegde waarde van het implementeren - ndus3.com"/>
+                    <pic:cNvPicPr>
+                      <a:picLocks noChangeAspect="1" noChangeArrowheads="1"/>
+                    </pic:cNvPicPr>
+                  </pic:nvPicPr>
+                  <pic:blipFill>
+                    <a:blip r:embed="rId6">
+                      <a:extLst>
+                        <a:ext uri="{28A0092B-C50C-407E-A947-70E740481C1C}">
+                          <a14:useLocalDpi xmlns:a14="http://schemas.microsoft.com/office/drawing/2010/main" val="0"/>
+                        </a:ext>
+                      </a:extLst>
+                    </a:blip>
+                    <a:srcRect/>
+                    <a:stretch>
+                      <a:fillRect/>
+                    </a:stretch>
+                  </pic:blipFill>
+                  <pic:spPr bwMode="auto">
+                    <a:xfrm>
+                      <a:off x="0" y="0"/>
+                      <a:ext cx="4069080" cy="2153920"/>
+                    </a:xfrm>
+                    <a:prstGeom prst="rect">
+                      <a:avLst/>
+                    </a:prstGeom>
+                    <a:noFill/>
+                    <a:ln>
+                      <a:noFill/>
+                    </a:ln>
+                  </pic:spPr>
+                </pic:pic>
+              </a:graphicData>
+            </a:graphic>
+            <wp14:sizeRelH relativeFrom="margin">
+              <wp14:pctWidth>0</wp14:pctWidth>
+            </wp14:sizeRelH>
+            <wp14:sizeRelV relativeFrom="margin">
+              <wp14:pctHeight>0</wp14:pctHeight>
+            </wp14:sizeRelV>
+          </wp:anchor>
+        </w:drawing>
+      </w:r>
+      <w:r>
+        <w:rPr>
           <w:sz w:val="48"/>
         </w:rPr>
+        <w:br w:type="page"/>
+      </w:r>
+    </w:p>
+    <w:p>
+      <w:pPr>
+        <w:pStyle w:val="budgetSimple"/>
+        <w:jc w:val="left"/>
+        <w:rPr>
+          <w:sz w:val="48"/>
+        </w:rPr>
+      </w:pPr>
+      <w:r>
+        <w:rPr>
+          <w:sz w:val="48"/>
+        </w:rPr>
         <w:lastRenderedPageBreak/>
+        <w:t xml:space="preserve">User Acceptance </w:t>
+      </w:r>
+      <w:r>
+        <w:rPr>
+          <w:sz w:val="48"/>
+        </w:rPr>
         <w:t>Test Cases</w:t>
       </w:r>
     </w:p>
@@ -1582,20 +2219,16 @@
           </w:tcPr>
           <w:p>
             <w:pPr>
-              <w:jc w:val="center"/>
-              <w:rPr>
-                <w:rFonts w:ascii="Arial" w:hAnsi="Arial" w:cs="Arial"/>
-                <w:b/>
-                <w:color w:val="7030A0"/>
+              <w:pStyle w:val="budgetSimple"/>
+              <w:rPr>
                 <w:sz w:val="24"/>
+                <w:szCs w:val="24"/>
               </w:rPr>
             </w:pPr>
             <w:r>
               <w:rPr>
-                <w:rFonts w:ascii="Arial" w:hAnsi="Arial" w:cs="Arial"/>
-                <w:b/>
-                <w:color w:val="7030A0"/>
                 <w:sz w:val="24"/>
+                <w:szCs w:val="24"/>
               </w:rPr>
               <w:t>ID</w:t>
             </w:r>
@@ -1607,20 +2240,16 @@
           </w:tcPr>
           <w:p>
             <w:pPr>
-              <w:jc w:val="center"/>
-              <w:rPr>
-                <w:rFonts w:ascii="Arial" w:hAnsi="Arial" w:cs="Arial"/>
-                <w:b/>
-                <w:color w:val="7030A0"/>
+              <w:pStyle w:val="budgetSimple"/>
+              <w:rPr>
                 <w:sz w:val="24"/>
+                <w:szCs w:val="24"/>
               </w:rPr>
             </w:pPr>
             <w:r>
               <w:rPr>
-                <w:rFonts w:ascii="Arial" w:hAnsi="Arial" w:cs="Arial"/>
-                <w:b/>
-                <w:color w:val="7030A0"/>
                 <w:sz w:val="24"/>
+                <w:szCs w:val="24"/>
               </w:rPr>
               <w:t>User story</w:t>
             </w:r>
@@ -1632,20 +2261,16 @@
           </w:tcPr>
           <w:p>
             <w:pPr>
-              <w:jc w:val="center"/>
-              <w:rPr>
-                <w:rFonts w:ascii="Arial" w:hAnsi="Arial" w:cs="Arial"/>
-                <w:b/>
-                <w:color w:val="7030A0"/>
+              <w:pStyle w:val="budgetSimple"/>
+              <w:rPr>
                 <w:sz w:val="24"/>
+                <w:szCs w:val="24"/>
               </w:rPr>
             </w:pPr>
             <w:r>
               <w:rPr>
-                <w:rFonts w:ascii="Arial" w:hAnsi="Arial" w:cs="Arial"/>
-                <w:b/>
-                <w:color w:val="7030A0"/>
                 <w:sz w:val="24"/>
+                <w:szCs w:val="24"/>
               </w:rPr>
               <w:t>Name</w:t>
             </w:r>
@@ -1657,20 +2282,16 @@
           </w:tcPr>
           <w:p>
             <w:pPr>
-              <w:jc w:val="center"/>
-              <w:rPr>
-                <w:rFonts w:ascii="Arial" w:hAnsi="Arial" w:cs="Arial"/>
-                <w:b/>
-                <w:color w:val="7030A0"/>
+              <w:pStyle w:val="budgetSimple"/>
+              <w:rPr>
                 <w:sz w:val="24"/>
+                <w:szCs w:val="24"/>
               </w:rPr>
             </w:pPr>
             <w:r>
               <w:rPr>
-                <w:rFonts w:ascii="Arial" w:hAnsi="Arial" w:cs="Arial"/>
-                <w:b/>
-                <w:color w:val="7030A0"/>
                 <w:sz w:val="24"/>
+                <w:szCs w:val="24"/>
               </w:rPr>
               <w:t>Pre-condition</w:t>
             </w:r>
@@ -1682,20 +2303,16 @@
           </w:tcPr>
           <w:p>
             <w:pPr>
-              <w:jc w:val="center"/>
-              <w:rPr>
-                <w:rFonts w:ascii="Arial" w:hAnsi="Arial" w:cs="Arial"/>
-                <w:b/>
-                <w:color w:val="7030A0"/>
+              <w:pStyle w:val="budgetSimple"/>
+              <w:rPr>
                 <w:sz w:val="24"/>
+                <w:szCs w:val="24"/>
               </w:rPr>
             </w:pPr>
             <w:r>
               <w:rPr>
-                <w:rFonts w:ascii="Arial" w:hAnsi="Arial" w:cs="Arial"/>
-                <w:b/>
-                <w:color w:val="7030A0"/>
                 <w:sz w:val="24"/>
+                <w:szCs w:val="24"/>
               </w:rPr>
               <w:t>Test data</w:t>
             </w:r>
@@ -1707,20 +2324,16 @@
           </w:tcPr>
           <w:p>
             <w:pPr>
-              <w:jc w:val="center"/>
-              <w:rPr>
-                <w:rFonts w:ascii="Arial" w:hAnsi="Arial" w:cs="Arial"/>
-                <w:b/>
-                <w:color w:val="7030A0"/>
+              <w:pStyle w:val="budgetSimple"/>
+              <w:rPr>
                 <w:sz w:val="24"/>
+                <w:szCs w:val="24"/>
               </w:rPr>
             </w:pPr>
             <w:r>
               <w:rPr>
-                <w:rFonts w:ascii="Arial" w:hAnsi="Arial" w:cs="Arial"/>
-                <w:b/>
-                <w:color w:val="7030A0"/>
                 <w:sz w:val="24"/>
+                <w:szCs w:val="24"/>
               </w:rPr>
               <w:t>Expected result</w:t>
             </w:r>
@@ -2219,10 +2832,7 @@
           </w:tcPr>
           <w:p>
             <w:r>
-              <w:t>Be logged in the application as a user</w:t>
-            </w:r>
-            <w:r>
-              <w:t xml:space="preserve"> and have </w:t>
+              <w:t xml:space="preserve">Be logged in the application as a user and have </w:t>
             </w:r>
             <w:r>
               <w:t>opened</w:t>
@@ -2451,28 +3061,7 @@
           </w:tcPr>
           <w:p>
             <w:r>
-              <w:t xml:space="preserve">System shows a </w:t>
-            </w:r>
-            <w:r>
-              <w:t>warning</w:t>
-            </w:r>
-            <w:r>
-              <w:t xml:space="preserve"> message</w:t>
-            </w:r>
-            <w:r>
-              <w:t xml:space="preserve"> and</w:t>
-            </w:r>
-            <w:r>
-              <w:t xml:space="preserve"> </w:t>
-            </w:r>
-            <w:r>
-              <w:t xml:space="preserve">doesn’t </w:t>
-            </w:r>
-            <w:r>
-              <w:t>add</w:t>
-            </w:r>
-            <w:r>
-              <w:t xml:space="preserve"> the transaction</w:t>
+              <w:t>System shows a warning message and doesn’t add the transaction</w:t>
             </w:r>
           </w:p>
         </w:tc>
@@ -3410,10 +3999,7 @@
           </w:tcPr>
           <w:p>
             <w:r>
-              <w:t>Be logge</w:t>
-            </w:r>
-            <w:r>
-              <w:t>d in the application as a user and have fulfilled a particular task</w:t>
+              <w:t>Be logged in the application as a user and have fulfilled a particular task</w:t>
             </w:r>
           </w:p>
         </w:tc>
@@ -3704,10 +4290,7 @@
           </w:tcPr>
           <w:p>
             <w:r>
-              <w:t>Be logge</w:t>
-            </w:r>
-            <w:r>
-              <w:t xml:space="preserve">d in the application </w:t>
+              <w:t xml:space="preserve">Be logged in the application </w:t>
             </w:r>
           </w:p>
         </w:tc>
@@ -3939,10 +4522,7 @@
           </w:tcPr>
           <w:p>
             <w:r>
-              <w:t xml:space="preserve">Be </w:t>
-            </w:r>
-            <w:r>
-              <w:t>logged in the application as a customer support employee</w:t>
+              <w:t>Be logged in the application as a customer support employee</w:t>
             </w:r>
           </w:p>
         </w:tc>
@@ -4058,10 +4638,7 @@
           </w:tcPr>
           <w:p>
             <w:r>
-              <w:t xml:space="preserve">Be logged in the application as </w:t>
-            </w:r>
-            <w:r>
-              <w:t>an admin</w:t>
+              <w:t>Be logged in the application as an admin</w:t>
             </w:r>
           </w:p>
         </w:tc>
@@ -4124,10 +4701,7 @@
           </w:tcPr>
           <w:p>
             <w:r>
-              <w:t xml:space="preserve">Be logged in the application as a </w:t>
-            </w:r>
-            <w:r>
-              <w:t>user and have an invitation QR code</w:t>
+              <w:t>Be logged in the application as a user and have an invitation QR code</w:t>
             </w:r>
           </w:p>
         </w:tc>
@@ -4149,10 +4723,7 @@
         </w:tc>
       </w:tr>
     </w:tbl>
-    <w:p>
-      <w:bookmarkStart w:id="2" w:name="_GoBack"/>
-      <w:bookmarkEnd w:id="2"/>
-    </w:p>
+    <w:p/>
     <w:sectPr>
       <w:pgSz w:w="12240" w:h="15840"/>
       <w:pgMar w:top="1440" w:right="1440" w:bottom="1440" w:left="1440" w:header="720" w:footer="720" w:gutter="0"/>
@@ -4279,6 +4850,232 @@
     </w:lvl>
   </w:abstractNum>
   <w:abstractNum w:abstractNumId="1" w15:restartNumberingAfterBreak="0">
+    <w:nsid w:val="2BA522B8"/>
+    <w:multiLevelType w:val="hybridMultilevel"/>
+    <w:tmpl w:val="242ADB50"/>
+    <w:lvl w:ilvl="0" w:tplc="04090001">
+      <w:start w:val="1"/>
+      <w:numFmt w:val="bullet"/>
+      <w:lvlText w:val=""/>
+      <w:lvlJc w:val="left"/>
+      <w:pPr>
+        <w:ind w:left="720" w:hanging="360"/>
+      </w:pPr>
+      <w:rPr>
+        <w:rFonts w:ascii="Symbol" w:hAnsi="Symbol" w:hint="default"/>
+      </w:rPr>
+    </w:lvl>
+    <w:lvl w:ilvl="1" w:tplc="04090001">
+      <w:start w:val="1"/>
+      <w:numFmt w:val="bullet"/>
+      <w:lvlText w:val=""/>
+      <w:lvlJc w:val="left"/>
+      <w:pPr>
+        <w:ind w:left="1440" w:hanging="360"/>
+      </w:pPr>
+      <w:rPr>
+        <w:rFonts w:ascii="Symbol" w:hAnsi="Symbol" w:hint="default"/>
+      </w:rPr>
+    </w:lvl>
+    <w:lvl w:ilvl="2" w:tplc="0409000D">
+      <w:start w:val="1"/>
+      <w:numFmt w:val="bullet"/>
+      <w:lvlText w:val=""/>
+      <w:lvlJc w:val="left"/>
+      <w:pPr>
+        <w:ind w:left="2160" w:hanging="360"/>
+      </w:pPr>
+      <w:rPr>
+        <w:rFonts w:ascii="Wingdings" w:hAnsi="Wingdings" w:hint="default"/>
+      </w:rPr>
+    </w:lvl>
+    <w:lvl w:ilvl="3" w:tplc="04090001" w:tentative="1">
+      <w:start w:val="1"/>
+      <w:numFmt w:val="bullet"/>
+      <w:lvlText w:val=""/>
+      <w:lvlJc w:val="left"/>
+      <w:pPr>
+        <w:ind w:left="2880" w:hanging="360"/>
+      </w:pPr>
+      <w:rPr>
+        <w:rFonts w:ascii="Symbol" w:hAnsi="Symbol" w:hint="default"/>
+      </w:rPr>
+    </w:lvl>
+    <w:lvl w:ilvl="4" w:tplc="04090003" w:tentative="1">
+      <w:start w:val="1"/>
+      <w:numFmt w:val="bullet"/>
+      <w:lvlText w:val="o"/>
+      <w:lvlJc w:val="left"/>
+      <w:pPr>
+        <w:ind w:left="3600" w:hanging="360"/>
+      </w:pPr>
+      <w:rPr>
+        <w:rFonts w:ascii="Courier New" w:hAnsi="Courier New" w:cs="Courier New" w:hint="default"/>
+      </w:rPr>
+    </w:lvl>
+    <w:lvl w:ilvl="5" w:tplc="04090005" w:tentative="1">
+      <w:start w:val="1"/>
+      <w:numFmt w:val="bullet"/>
+      <w:lvlText w:val=""/>
+      <w:lvlJc w:val="left"/>
+      <w:pPr>
+        <w:ind w:left="4320" w:hanging="360"/>
+      </w:pPr>
+      <w:rPr>
+        <w:rFonts w:ascii="Wingdings" w:hAnsi="Wingdings" w:hint="default"/>
+      </w:rPr>
+    </w:lvl>
+    <w:lvl w:ilvl="6" w:tplc="04090001" w:tentative="1">
+      <w:start w:val="1"/>
+      <w:numFmt w:val="bullet"/>
+      <w:lvlText w:val=""/>
+      <w:lvlJc w:val="left"/>
+      <w:pPr>
+        <w:ind w:left="5040" w:hanging="360"/>
+      </w:pPr>
+      <w:rPr>
+        <w:rFonts w:ascii="Symbol" w:hAnsi="Symbol" w:hint="default"/>
+      </w:rPr>
+    </w:lvl>
+    <w:lvl w:ilvl="7" w:tplc="04090003" w:tentative="1">
+      <w:start w:val="1"/>
+      <w:numFmt w:val="bullet"/>
+      <w:lvlText w:val="o"/>
+      <w:lvlJc w:val="left"/>
+      <w:pPr>
+        <w:ind w:left="5760" w:hanging="360"/>
+      </w:pPr>
+      <w:rPr>
+        <w:rFonts w:ascii="Courier New" w:hAnsi="Courier New" w:cs="Courier New" w:hint="default"/>
+      </w:rPr>
+    </w:lvl>
+    <w:lvl w:ilvl="8" w:tplc="04090005" w:tentative="1">
+      <w:start w:val="1"/>
+      <w:numFmt w:val="bullet"/>
+      <w:lvlText w:val=""/>
+      <w:lvlJc w:val="left"/>
+      <w:pPr>
+        <w:ind w:left="6480" w:hanging="360"/>
+      </w:pPr>
+      <w:rPr>
+        <w:rFonts w:ascii="Wingdings" w:hAnsi="Wingdings" w:hint="default"/>
+      </w:rPr>
+    </w:lvl>
+  </w:abstractNum>
+  <w:abstractNum w:abstractNumId="2" w15:restartNumberingAfterBreak="0">
+    <w:nsid w:val="39C33B04"/>
+    <w:multiLevelType w:val="hybridMultilevel"/>
+    <w:tmpl w:val="758862DE"/>
+    <w:lvl w:ilvl="0" w:tplc="04090001">
+      <w:start w:val="1"/>
+      <w:numFmt w:val="bullet"/>
+      <w:lvlText w:val=""/>
+      <w:lvlJc w:val="left"/>
+      <w:pPr>
+        <w:ind w:left="720" w:hanging="360"/>
+      </w:pPr>
+      <w:rPr>
+        <w:rFonts w:ascii="Symbol" w:hAnsi="Symbol" w:hint="default"/>
+      </w:rPr>
+    </w:lvl>
+    <w:lvl w:ilvl="1" w:tplc="04090003" w:tentative="1">
+      <w:start w:val="1"/>
+      <w:numFmt w:val="bullet"/>
+      <w:lvlText w:val="o"/>
+      <w:lvlJc w:val="left"/>
+      <w:pPr>
+        <w:ind w:left="1440" w:hanging="360"/>
+      </w:pPr>
+      <w:rPr>
+        <w:rFonts w:ascii="Courier New" w:hAnsi="Courier New" w:cs="Courier New" w:hint="default"/>
+      </w:rPr>
+    </w:lvl>
+    <w:lvl w:ilvl="2" w:tplc="04090005" w:tentative="1">
+      <w:start w:val="1"/>
+      <w:numFmt w:val="bullet"/>
+      <w:lvlText w:val=""/>
+      <w:lvlJc w:val="left"/>
+      <w:pPr>
+        <w:ind w:left="2160" w:hanging="360"/>
+      </w:pPr>
+      <w:rPr>
+        <w:rFonts w:ascii="Wingdings" w:hAnsi="Wingdings" w:hint="default"/>
+      </w:rPr>
+    </w:lvl>
+    <w:lvl w:ilvl="3" w:tplc="04090001" w:tentative="1">
+      <w:start w:val="1"/>
+      <w:numFmt w:val="bullet"/>
+      <w:lvlText w:val=""/>
+      <w:lvlJc w:val="left"/>
+      <w:pPr>
+        <w:ind w:left="2880" w:hanging="360"/>
+      </w:pPr>
+      <w:rPr>
+        <w:rFonts w:ascii="Symbol" w:hAnsi="Symbol" w:hint="default"/>
+      </w:rPr>
+    </w:lvl>
+    <w:lvl w:ilvl="4" w:tplc="04090003" w:tentative="1">
+      <w:start w:val="1"/>
+      <w:numFmt w:val="bullet"/>
+      <w:lvlText w:val="o"/>
+      <w:lvlJc w:val="left"/>
+      <w:pPr>
+        <w:ind w:left="3600" w:hanging="360"/>
+      </w:pPr>
+      <w:rPr>
+        <w:rFonts w:ascii="Courier New" w:hAnsi="Courier New" w:cs="Courier New" w:hint="default"/>
+      </w:rPr>
+    </w:lvl>
+    <w:lvl w:ilvl="5" w:tplc="04090005" w:tentative="1">
+      <w:start w:val="1"/>
+      <w:numFmt w:val="bullet"/>
+      <w:lvlText w:val=""/>
+      <w:lvlJc w:val="left"/>
+      <w:pPr>
+        <w:ind w:left="4320" w:hanging="360"/>
+      </w:pPr>
+      <w:rPr>
+        <w:rFonts w:ascii="Wingdings" w:hAnsi="Wingdings" w:hint="default"/>
+      </w:rPr>
+    </w:lvl>
+    <w:lvl w:ilvl="6" w:tplc="04090001" w:tentative="1">
+      <w:start w:val="1"/>
+      <w:numFmt w:val="bullet"/>
+      <w:lvlText w:val=""/>
+      <w:lvlJc w:val="left"/>
+      <w:pPr>
+        <w:ind w:left="5040" w:hanging="360"/>
+      </w:pPr>
+      <w:rPr>
+        <w:rFonts w:ascii="Symbol" w:hAnsi="Symbol" w:hint="default"/>
+      </w:rPr>
+    </w:lvl>
+    <w:lvl w:ilvl="7" w:tplc="04090003" w:tentative="1">
+      <w:start w:val="1"/>
+      <w:numFmt w:val="bullet"/>
+      <w:lvlText w:val="o"/>
+      <w:lvlJc w:val="left"/>
+      <w:pPr>
+        <w:ind w:left="5760" w:hanging="360"/>
+      </w:pPr>
+      <w:rPr>
+        <w:rFonts w:ascii="Courier New" w:hAnsi="Courier New" w:cs="Courier New" w:hint="default"/>
+      </w:rPr>
+    </w:lvl>
+    <w:lvl w:ilvl="8" w:tplc="04090005" w:tentative="1">
+      <w:start w:val="1"/>
+      <w:numFmt w:val="bullet"/>
+      <w:lvlText w:val=""/>
+      <w:lvlJc w:val="left"/>
+      <w:pPr>
+        <w:ind w:left="6480" w:hanging="360"/>
+      </w:pPr>
+      <w:rPr>
+        <w:rFonts w:ascii="Wingdings" w:hAnsi="Wingdings" w:hint="default"/>
+      </w:rPr>
+    </w:lvl>
+  </w:abstractNum>
+  <w:abstractNum w:abstractNumId="3" w15:restartNumberingAfterBreak="0">
     <w:nsid w:val="3A7F5DC7"/>
     <w:multiLevelType w:val="hybridMultilevel"/>
     <w:tmpl w:val="E2EC2506"/>
@@ -4391,7 +5188,7 @@
       </w:rPr>
     </w:lvl>
   </w:abstractNum>
-  <w:abstractNum w:abstractNumId="2" w15:restartNumberingAfterBreak="0">
+  <w:abstractNum w:abstractNumId="4" w15:restartNumberingAfterBreak="0">
     <w:nsid w:val="500E6015"/>
     <w:multiLevelType w:val="hybridMultilevel"/>
     <w:tmpl w:val="C2C46056"/>
@@ -4504,7 +5301,7 @@
       </w:rPr>
     </w:lvl>
   </w:abstractNum>
-  <w:abstractNum w:abstractNumId="3" w15:restartNumberingAfterBreak="0">
+  <w:abstractNum w:abstractNumId="5" w15:restartNumberingAfterBreak="0">
     <w:nsid w:val="76BB3BDD"/>
     <w:multiLevelType w:val="hybridMultilevel"/>
     <w:tmpl w:val="26D884D6"/>
@@ -4594,16 +5391,22 @@
     </w:lvl>
   </w:abstractNum>
   <w:num w:numId="1">
-    <w:abstractNumId w:val="3"/>
+    <w:abstractNumId w:val="5"/>
   </w:num>
   <w:num w:numId="2">
-    <w:abstractNumId w:val="2"/>
+    <w:abstractNumId w:val="4"/>
   </w:num>
   <w:num w:numId="3">
-    <w:abstractNumId w:val="1"/>
+    <w:abstractNumId w:val="3"/>
   </w:num>
   <w:num w:numId="4">
     <w:abstractNumId w:val="0"/>
+  </w:num>
+  <w:num w:numId="5">
+    <w:abstractNumId w:val="2"/>
+  </w:num>
+  <w:num w:numId="6">
+    <w:abstractNumId w:val="1"/>
   </w:num>
 </w:numbering>
 </file>
@@ -5189,6 +5992,83 @@
       <w:contextualSpacing/>
     </w:pPr>
   </w:style>
+  <w:style w:type="paragraph" w:customStyle="1" w:styleId="budgetSimple">
+    <w:name w:val="budgetSimple"/>
+    <w:basedOn w:val="Normal"/>
+    <w:link w:val="budgetSimpleChar"/>
+    <w:qFormat/>
+    <w:rsid w:val="009E572C"/>
+    <w:pPr>
+      <w:spacing w:after="0" w:line="240" w:lineRule="auto"/>
+      <w:ind w:right="-1"/>
+      <w:jc w:val="center"/>
+    </w:pPr>
+    <w:rPr>
+      <w:rFonts w:ascii="Arial" w:eastAsia="Times New Roman" w:hAnsi="Arial" w:cs="Times New Roman"/>
+      <w:b/>
+      <w:color w:val="7594B9"/>
+      <w:sz w:val="56"/>
+      <w:szCs w:val="20"/>
+      <w:lang w:val="en-GB"/>
+    </w:rPr>
+  </w:style>
+  <w:style w:type="paragraph" w:styleId="Title">
+    <w:name w:val="Title"/>
+    <w:basedOn w:val="Normal"/>
+    <w:next w:val="Normal"/>
+    <w:link w:val="TitleChar"/>
+    <w:uiPriority w:val="10"/>
+    <w:qFormat/>
+    <w:rsid w:val="009E572C"/>
+    <w:pPr>
+      <w:spacing w:after="0" w:line="240" w:lineRule="auto"/>
+      <w:contextualSpacing/>
+    </w:pPr>
+    <w:rPr>
+      <w:rFonts w:asciiTheme="majorHAnsi" w:eastAsiaTheme="majorEastAsia" w:hAnsiTheme="majorHAnsi" w:cstheme="majorBidi"/>
+      <w:spacing w:val="-10"/>
+      <w:kern w:val="28"/>
+      <w:sz w:val="56"/>
+      <w:szCs w:val="56"/>
+    </w:rPr>
+  </w:style>
+  <w:style w:type="character" w:customStyle="1" w:styleId="budgetSimpleChar">
+    <w:name w:val="budgetSimple Char"/>
+    <w:basedOn w:val="DefaultParagraphFont"/>
+    <w:link w:val="budgetSimple"/>
+    <w:rsid w:val="009E572C"/>
+    <w:rPr>
+      <w:rFonts w:ascii="Arial" w:eastAsia="Times New Roman" w:hAnsi="Arial" w:cs="Times New Roman"/>
+      <w:b/>
+      <w:color w:val="7594B9"/>
+      <w:sz w:val="56"/>
+      <w:szCs w:val="20"/>
+      <w:lang w:val="en-GB"/>
+    </w:rPr>
+  </w:style>
+  <w:style w:type="character" w:customStyle="1" w:styleId="TitleChar">
+    <w:name w:val="Title Char"/>
+    <w:basedOn w:val="DefaultParagraphFont"/>
+    <w:link w:val="Title"/>
+    <w:uiPriority w:val="10"/>
+    <w:rsid w:val="009E572C"/>
+    <w:rPr>
+      <w:rFonts w:asciiTheme="majorHAnsi" w:eastAsiaTheme="majorEastAsia" w:hAnsiTheme="majorHAnsi" w:cstheme="majorBidi"/>
+      <w:spacing w:val="-10"/>
+      <w:kern w:val="28"/>
+      <w:sz w:val="56"/>
+      <w:szCs w:val="56"/>
+    </w:rPr>
+  </w:style>
+  <w:style w:type="paragraph" w:styleId="NoSpacing">
+    <w:name w:val="No Spacing"/>
+    <w:uiPriority w:val="1"/>
+    <w:qFormat/>
+    <w:rsid w:val="009E572C"/>
+    <w:pPr>
+      <w:spacing w:after="0" w:line="240" w:lineRule="auto"/>
+    </w:pPr>
+  </w:style>
 </w:styles>
 </file>
 

</xml_diff>

<commit_message>
Backend security & asynchronous services
</commit_message>
<xml_diff>
--- a/documentation/test_plan.docx
+++ b/documentation/test_plan.docx
@@ -1585,10 +1585,7 @@
         <w:t>Test</w:t>
       </w:r>
       <w:r>
-        <w:t xml:space="preserve"> </w:t>
-      </w:r>
-      <w:r>
-        <w:t>strategy</w:t>
+        <w:t xml:space="preserve"> strategy</w:t>
       </w:r>
     </w:p>
     <w:p>
@@ -1606,13 +1603,7 @@
       </w:r>
       <w:proofErr w:type="spellEnd"/>
       <w:r>
-        <w:t xml:space="preserve"> web application</w:t>
-      </w:r>
-      <w:r>
-        <w:t xml:space="preserve"> works according to the specifications. The test will execute and verify the test scripts, identify, fix and retest all h</w:t>
-      </w:r>
-      <w:r>
-        <w:t>igh and medium severity defects.</w:t>
+        <w:t xml:space="preserve"> web application works according to the specifications. The test will execute and verify the test scripts, identify, fix and retest all high and medium severity defects.</w:t>
       </w:r>
     </w:p>
     <w:p>
@@ -1803,13 +1794,7 @@
         </w:numPr>
       </w:pPr>
       <w:r>
-        <w:t>System test</w:t>
-      </w:r>
-      <w:r>
-        <w:t>s to test</w:t>
-      </w:r>
-      <w:r>
-        <w:t xml:space="preserve"> the whole system and </w:t>
+        <w:t xml:space="preserve">System tests to test the whole system and </w:t>
       </w:r>
       <w:proofErr w:type="gramStart"/>
       <w:r>
@@ -1817,13 +1802,7 @@
       </w:r>
       <w:proofErr w:type="gramEnd"/>
       <w:r>
-        <w:t xml:space="preserve"> in the last sprint before release of the final product</w:t>
-      </w:r>
-      <w:r>
-        <w:t xml:space="preserve">. </w:t>
-      </w:r>
-      <w:r>
-        <w:t xml:space="preserve">The testing of some features that require to be tested often or are complicated and may be wrongly </w:t>
+        <w:t xml:space="preserve"> in the last sprint before release of the final product. The testing of some features that require to be tested often or are complicated and may be wrongly </w:t>
       </w:r>
       <w:proofErr w:type="gramStart"/>
       <w:r>
@@ -1831,10 +1810,7 @@
       </w:r>
       <w:proofErr w:type="gramEnd"/>
       <w:r>
-        <w:t xml:space="preserve"> will be automated. An example is the login in the application. For automated testing a soft</w:t>
-      </w:r>
-      <w:r>
-        <w:t>ware like Selenium will be used</w:t>
+        <w:t xml:space="preserve"> will be automated. An example is the login in the application. For automated testing a software like Selenium will be used</w:t>
       </w:r>
     </w:p>
     <w:p>
@@ -1846,12 +1822,12 @@
         </w:numPr>
       </w:pPr>
       <w:r>
-        <w:t>Regression tests t</w:t>
+        <w:t>Performance tests</w:t>
       </w:r>
       <w:bookmarkStart w:id="4" w:name="_GoBack"/>
       <w:bookmarkEnd w:id="4"/>
       <w:r>
-        <w:t>o test if the whole program still works as it should when a new feature is added</w:t>
+        <w:t xml:space="preserve"> to check the speed of the application</w:t>
       </w:r>
     </w:p>
     <w:p>
@@ -5852,6 +5828,7 @@
   <w:style w:type="character" w:default="1" w:styleId="DefaultParagraphFont">
     <w:name w:val="Default Paragraph Font"/>
     <w:uiPriority w:val="1"/>
+    <w:semiHidden/>
     <w:unhideWhenUsed/>
   </w:style>
   <w:style w:type="table" w:default="1" w:styleId="TableNormal">

</xml_diff>

<commit_message>
Cypress end to end test, user experience report, test plan update and test report
</commit_message>
<xml_diff>
--- a/documentation/test_plan.docx
+++ b/documentation/test_plan.docx
@@ -1,6 +1,6 @@
 
 <file path=word/document.xml><?xml version="1.0" encoding="utf-8"?>
-<w:document xmlns:wpc="http://schemas.microsoft.com/office/word/2010/wordprocessingCanvas" xmlns:cx="http://schemas.microsoft.com/office/drawing/2014/chartex" xmlns:cx1="http://schemas.microsoft.com/office/drawing/2015/9/8/chartex" xmlns:mc="http://schemas.openxmlformats.org/markup-compatibility/2006" xmlns:o="urn:schemas-microsoft-com:office:office" xmlns:r="http://schemas.openxmlformats.org/officeDocument/2006/relationships" xmlns:m="http://schemas.openxmlformats.org/officeDocument/2006/math" xmlns:v="urn:schemas-microsoft-com:vml" xmlns:wp14="http://schemas.microsoft.com/office/word/2010/wordprocessingDrawing" xmlns:wp="http://schemas.openxmlformats.org/drawingml/2006/wordprocessingDrawing" xmlns:w10="urn:schemas-microsoft-com:office:word" xmlns:w="http://schemas.openxmlformats.org/wordprocessingml/2006/main" xmlns:w14="http://schemas.microsoft.com/office/word/2010/wordml" xmlns:w15="http://schemas.microsoft.com/office/word/2012/wordml" xmlns:w16se="http://schemas.microsoft.com/office/word/2015/wordml/symex" xmlns:wpg="http://schemas.microsoft.com/office/word/2010/wordprocessingGroup" xmlns:wpi="http://schemas.microsoft.com/office/word/2010/wordprocessingInk" xmlns:wne="http://schemas.microsoft.com/office/word/2006/wordml" xmlns:wps="http://schemas.microsoft.com/office/word/2010/wordprocessingShape" mc:Ignorable="w14 w15 w16se wp14">
+<w:document xmlns:wpc="http://schemas.microsoft.com/office/word/2010/wordprocessingCanvas" xmlns:cx="http://schemas.microsoft.com/office/drawing/2014/chartex" xmlns:mc="http://schemas.openxmlformats.org/markup-compatibility/2006" xmlns:o="urn:schemas-microsoft-com:office:office" xmlns:r="http://schemas.openxmlformats.org/officeDocument/2006/relationships" xmlns:m="http://schemas.openxmlformats.org/officeDocument/2006/math" xmlns:v="urn:schemas-microsoft-com:vml" xmlns:wp14="http://schemas.microsoft.com/office/word/2010/wordprocessingDrawing" xmlns:wp="http://schemas.openxmlformats.org/drawingml/2006/wordprocessingDrawing" xmlns:w10="urn:schemas-microsoft-com:office:word" xmlns:w="http://schemas.openxmlformats.org/wordprocessingml/2006/main" xmlns:w14="http://schemas.microsoft.com/office/word/2010/wordml" xmlns:w15="http://schemas.microsoft.com/office/word/2012/wordml" xmlns:w16se="http://schemas.microsoft.com/office/word/2015/wordml/symex" xmlns:wpg="http://schemas.microsoft.com/office/word/2010/wordprocessingGroup" xmlns:wpi="http://schemas.microsoft.com/office/word/2010/wordprocessingInk" xmlns:wne="http://schemas.microsoft.com/office/word/2006/wordml" xmlns:wps="http://schemas.microsoft.com/office/word/2010/wordprocessingShape" mc:Ignorable="w14 w15 w16se wp14">
   <w:body>
     <w:p>
       <w:pPr>
@@ -18,6 +18,7 @@
           <w:noProof/>
           <w:sz w:val="20"/>
           <w:szCs w:val="20"/>
+          <w:lang w:val="bg-BG" w:eastAsia="bg-BG"/>
         </w:rPr>
         <w:drawing>
           <wp:anchor distT="0" distB="0" distL="114300" distR="114300" simplePos="0" relativeHeight="251658240" behindDoc="0" locked="0" layoutInCell="1" allowOverlap="1">
@@ -661,19 +662,10 @@
                 <w:lang w:val="nl-NL"/>
               </w:rPr>
               <w:tab/>
-              <w:t>20.10</w:t>
-            </w:r>
-            <w:r>
-              <w:rPr>
-                <w:rFonts w:ascii="Arial" w:eastAsia="Calibri" w:hAnsi="Arial" w:cs="Arial"/>
-                <w:b/>
-                <w:color w:val="353F49"/>
-                <w:sz w:val="20"/>
-                <w:szCs w:val="20"/>
-                <w:lang w:val="nl-NL"/>
-              </w:rPr>
-              <w:t>.2021</w:t>
-            </w:r>
+              <w:t>11.01.2022</w:t>
+            </w:r>
+            <w:bookmarkStart w:id="1" w:name="_GoBack"/>
+            <w:bookmarkEnd w:id="1"/>
           </w:p>
         </w:tc>
       </w:tr>
@@ -743,7 +735,7 @@
                 <w:lang w:val="nl-NL"/>
               </w:rPr>
               <w:tab/>
-              <w:t>1.1</w:t>
+              <w:t>1.2</w:t>
             </w:r>
           </w:p>
         </w:tc>
@@ -825,44 +817,8 @@
                 <w:lang w:val="nl-NL"/>
               </w:rPr>
               <w:tab/>
-            </w:r>
-            <w:proofErr w:type="spellStart"/>
-            <w:r>
-              <w:rPr>
-                <w:rFonts w:ascii="Arial" w:eastAsia="Calibri" w:hAnsi="Arial" w:cs="Arial"/>
-                <w:b/>
-                <w:color w:val="353F49"/>
-                <w:sz w:val="20"/>
-                <w:szCs w:val="20"/>
-                <w:lang w:val="nl-NL"/>
-              </w:rPr>
-              <w:t>Stela</w:t>
-            </w:r>
-            <w:proofErr w:type="spellEnd"/>
-            <w:r>
-              <w:rPr>
-                <w:rFonts w:ascii="Arial" w:eastAsia="Calibri" w:hAnsi="Arial" w:cs="Arial"/>
-                <w:b/>
-                <w:color w:val="353F49"/>
-                <w:sz w:val="20"/>
-                <w:szCs w:val="20"/>
-                <w:lang w:val="nl-NL"/>
-              </w:rPr>
-              <w:t xml:space="preserve"> </w:t>
-            </w:r>
-            <w:proofErr w:type="spellStart"/>
-            <w:r>
-              <w:rPr>
-                <w:rFonts w:ascii="Arial" w:eastAsia="Calibri" w:hAnsi="Arial" w:cs="Arial"/>
-                <w:b/>
-                <w:color w:val="353F49"/>
-                <w:sz w:val="20"/>
-                <w:szCs w:val="20"/>
-                <w:lang w:val="nl-NL"/>
-              </w:rPr>
-              <w:t>Trencheva</w:t>
-            </w:r>
-            <w:proofErr w:type="spellEnd"/>
+              <w:t>Stela Trencheva</w:t>
+            </w:r>
           </w:p>
         </w:tc>
       </w:tr>
@@ -897,21 +853,8 @@
                 <w:szCs w:val="20"/>
                 <w:lang w:val="nl-NL"/>
               </w:rPr>
-              <w:t xml:space="preserve">Student </w:t>
-            </w:r>
-            <w:proofErr w:type="spellStart"/>
-            <w:r>
-              <w:rPr>
-                <w:rFonts w:ascii="Arial" w:eastAsia="Calibri" w:hAnsi="Arial" w:cs="Arial"/>
-                <w:b/>
-                <w:color w:val="353F49"/>
-                <w:sz w:val="20"/>
-                <w:szCs w:val="20"/>
-                <w:lang w:val="nl-NL"/>
-              </w:rPr>
-              <w:t>number</w:t>
-            </w:r>
-            <w:proofErr w:type="spellEnd"/>
+              <w:t>Student number</w:t>
+            </w:r>
             <w:r>
               <w:rPr>
                 <w:rFonts w:ascii="Arial" w:eastAsia="Calibri" w:hAnsi="Arial" w:cs="Arial"/>
@@ -1141,8 +1084,8 @@
                 <w:lang w:val="nl-NL"/>
               </w:rPr>
             </w:pPr>
-            <w:bookmarkStart w:id="1" w:name="Start"/>
-            <w:bookmarkEnd w:id="1"/>
+            <w:bookmarkStart w:id="2" w:name="Start"/>
+            <w:bookmarkEnd w:id="2"/>
             <w:r>
               <w:rPr>
                 <w:rFonts w:ascii="Arial" w:eastAsia="Times New Roman" w:hAnsi="Arial" w:cs="Times New Roman"/>
@@ -1193,7 +1136,6 @@
                 <w:lang w:val="nl-NL"/>
               </w:rPr>
             </w:pPr>
-            <w:proofErr w:type="spellStart"/>
             <w:r>
               <w:rPr>
                 <w:rFonts w:ascii="Arial" w:eastAsia="Times New Roman" w:hAnsi="Arial" w:cs="Times New Roman"/>
@@ -1201,29 +1143,8 @@
                 <w:szCs w:val="20"/>
                 <w:lang w:val="nl-NL"/>
               </w:rPr>
-              <w:t>Stela</w:t>
-            </w:r>
-            <w:proofErr w:type="spellEnd"/>
-            <w:r>
-              <w:rPr>
-                <w:rFonts w:ascii="Arial" w:eastAsia="Times New Roman" w:hAnsi="Arial" w:cs="Times New Roman"/>
-                <w:sz w:val="18"/>
-                <w:szCs w:val="20"/>
-                <w:lang w:val="nl-NL"/>
-              </w:rPr>
-              <w:t xml:space="preserve"> </w:t>
-            </w:r>
-            <w:proofErr w:type="spellStart"/>
-            <w:r>
-              <w:rPr>
-                <w:rFonts w:ascii="Arial" w:eastAsia="Times New Roman" w:hAnsi="Arial" w:cs="Times New Roman"/>
-                <w:sz w:val="18"/>
-                <w:szCs w:val="20"/>
-                <w:lang w:val="nl-NL"/>
-              </w:rPr>
-              <w:t>Trencheva</w:t>
-            </w:r>
-            <w:proofErr w:type="spellEnd"/>
+              <w:t>Stela Trencheva</w:t>
+            </w:r>
           </w:p>
         </w:tc>
         <w:tc>
@@ -1345,7 +1266,6 @@
                 <w:lang w:val="nl-NL"/>
               </w:rPr>
             </w:pPr>
-            <w:proofErr w:type="spellStart"/>
             <w:r>
               <w:rPr>
                 <w:rFonts w:ascii="Arial" w:eastAsia="Times New Roman" w:hAnsi="Arial" w:cs="Times New Roman"/>
@@ -1353,19 +1273,24 @@
                 <w:szCs w:val="20"/>
                 <w:lang w:val="nl-NL"/>
               </w:rPr>
-              <w:t>Stela</w:t>
-            </w:r>
-            <w:proofErr w:type="spellEnd"/>
-            <w:r>
+              <w:t>Stela Trencheva</w:t>
+            </w:r>
+          </w:p>
+        </w:tc>
+        <w:tc>
+          <w:tcPr>
+            <w:tcW w:w="3402" w:type="dxa"/>
+          </w:tcPr>
+          <w:p>
+            <w:pPr>
+              <w:spacing w:before="60" w:after="60" w:line="240" w:lineRule="auto"/>
               <w:rPr>
                 <w:rFonts w:ascii="Arial" w:eastAsia="Times New Roman" w:hAnsi="Arial" w:cs="Times New Roman"/>
                 <w:sz w:val="18"/>
                 <w:szCs w:val="20"/>
                 <w:lang w:val="nl-NL"/>
               </w:rPr>
-              <w:t xml:space="preserve"> </w:t>
-            </w:r>
-            <w:proofErr w:type="spellStart"/>
+            </w:pPr>
             <w:r>
               <w:rPr>
                 <w:rFonts w:ascii="Arial" w:eastAsia="Times New Roman" w:hAnsi="Arial" w:cs="Times New Roman"/>
@@ -1373,45 +1298,8 @@
                 <w:szCs w:val="20"/>
                 <w:lang w:val="nl-NL"/>
               </w:rPr>
-              <w:t>Trencheva</w:t>
-            </w:r>
-            <w:proofErr w:type="spellEnd"/>
-          </w:p>
-        </w:tc>
-        <w:tc>
-          <w:tcPr>
-            <w:tcW w:w="3402" w:type="dxa"/>
-          </w:tcPr>
-          <w:p>
-            <w:pPr>
-              <w:spacing w:before="60" w:after="60" w:line="240" w:lineRule="auto"/>
-              <w:rPr>
-                <w:rFonts w:ascii="Arial" w:eastAsia="Times New Roman" w:hAnsi="Arial" w:cs="Times New Roman"/>
-                <w:sz w:val="18"/>
-                <w:szCs w:val="20"/>
-                <w:lang w:val="nl-NL"/>
-              </w:rPr>
-            </w:pPr>
-            <w:r>
-              <w:rPr>
-                <w:rFonts w:ascii="Arial" w:eastAsia="Times New Roman" w:hAnsi="Arial" w:cs="Times New Roman"/>
-                <w:sz w:val="18"/>
-                <w:szCs w:val="20"/>
-                <w:lang w:val="nl-NL"/>
-              </w:rPr>
-              <w:t xml:space="preserve">Test </w:t>
-            </w:r>
-            <w:proofErr w:type="spellStart"/>
-            <w:r>
-              <w:rPr>
-                <w:rFonts w:ascii="Arial" w:eastAsia="Times New Roman" w:hAnsi="Arial" w:cs="Times New Roman"/>
-                <w:sz w:val="18"/>
-                <w:szCs w:val="20"/>
-                <w:lang w:val="nl-NL"/>
-              </w:rPr>
-              <w:t>strategy</w:t>
-            </w:r>
-            <w:proofErr w:type="spellEnd"/>
+              <w:t>Test strategy</w:t>
+            </w:r>
           </w:p>
         </w:tc>
         <w:tc>
@@ -1458,6 +1346,15 @@
                 <w:lang w:val="nl-NL"/>
               </w:rPr>
             </w:pPr>
+            <w:r>
+              <w:rPr>
+                <w:rFonts w:ascii="Arial" w:eastAsia="Times New Roman" w:hAnsi="Arial" w:cs="Times New Roman"/>
+                <w:sz w:val="18"/>
+                <w:szCs w:val="20"/>
+                <w:lang w:val="nl-NL"/>
+              </w:rPr>
+              <w:t>1.2</w:t>
+            </w:r>
           </w:p>
         </w:tc>
         <w:tc>
@@ -1474,6 +1371,15 @@
                 <w:lang w:val="nl-NL"/>
               </w:rPr>
             </w:pPr>
+            <w:r>
+              <w:rPr>
+                <w:rFonts w:ascii="Arial" w:eastAsia="Times New Roman" w:hAnsi="Arial" w:cs="Times New Roman"/>
+                <w:sz w:val="18"/>
+                <w:szCs w:val="20"/>
+                <w:lang w:val="nl-NL"/>
+              </w:rPr>
+              <w:t>10.01.2022</w:t>
+            </w:r>
           </w:p>
         </w:tc>
         <w:tc>
@@ -1490,6 +1396,15 @@
                 <w:lang w:val="nl-NL"/>
               </w:rPr>
             </w:pPr>
+            <w:r>
+              <w:rPr>
+                <w:rFonts w:ascii="Arial" w:eastAsia="Times New Roman" w:hAnsi="Arial" w:cs="Times New Roman"/>
+                <w:sz w:val="18"/>
+                <w:szCs w:val="20"/>
+                <w:lang w:val="nl-NL"/>
+              </w:rPr>
+              <w:t>Stela Trencheva</w:t>
+            </w:r>
           </w:p>
         </w:tc>
         <w:tc>
@@ -1506,6 +1421,15 @@
                 <w:lang w:val="nl-NL"/>
               </w:rPr>
             </w:pPr>
+            <w:r>
+              <w:rPr>
+                <w:rFonts w:ascii="Arial" w:eastAsia="Times New Roman" w:hAnsi="Arial" w:cs="Times New Roman"/>
+                <w:sz w:val="18"/>
+                <w:szCs w:val="20"/>
+                <w:lang w:val="nl-NL"/>
+              </w:rPr>
+              <w:t>Remove user stories that were not fulfilled</w:t>
+            </w:r>
           </w:p>
         </w:tc>
         <w:tc>
@@ -1522,6 +1446,15 @@
                 <w:lang w:val="nl-NL"/>
               </w:rPr>
             </w:pPr>
+            <w:r>
+              <w:rPr>
+                <w:rFonts w:ascii="Arial" w:eastAsia="Times New Roman" w:hAnsi="Arial" w:cs="Times New Roman"/>
+                <w:sz w:val="18"/>
+                <w:szCs w:val="20"/>
+                <w:lang w:val="nl-NL"/>
+              </w:rPr>
+              <w:t>Final release</w:t>
+            </w:r>
           </w:p>
         </w:tc>
       </w:tr>
@@ -1564,17 +1497,16 @@
           <w:sz w:val="36"/>
         </w:rPr>
       </w:pPr>
-      <w:bookmarkStart w:id="2" w:name="_Toc507670785"/>
-      <w:bookmarkStart w:id="3" w:name="_Toc83929851"/>
+      <w:bookmarkStart w:id="3" w:name="_Toc507670785"/>
+      <w:bookmarkStart w:id="4" w:name="_Toc83929851"/>
       <w:r>
         <w:rPr>
           <w:sz w:val="36"/>
         </w:rPr>
-        <w:lastRenderedPageBreak/>
         <w:t>Testing strategy and configuration management</w:t>
       </w:r>
-      <w:bookmarkEnd w:id="2"/>
       <w:bookmarkEnd w:id="3"/>
+      <w:bookmarkEnd w:id="4"/>
     </w:p>
     <w:p/>
     <w:p>
@@ -1624,147 +1556,7 @@
         <w:rPr>
           <w:lang w:val="nl-NL"/>
         </w:rPr>
-        <w:t xml:space="preserve">test different units of </w:t>
-      </w:r>
-      <w:proofErr w:type="spellStart"/>
-      <w:r>
-        <w:rPr>
-          <w:lang w:val="nl-NL"/>
-        </w:rPr>
-        <w:t>the</w:t>
-      </w:r>
-      <w:proofErr w:type="spellEnd"/>
-      <w:r>
-        <w:rPr>
-          <w:lang w:val="nl-NL"/>
-        </w:rPr>
-        <w:t xml:space="preserve"> code </w:t>
-      </w:r>
-      <w:proofErr w:type="spellStart"/>
-      <w:r>
-        <w:rPr>
-          <w:lang w:val="nl-NL"/>
-        </w:rPr>
-        <w:t>and</w:t>
-      </w:r>
-      <w:proofErr w:type="spellEnd"/>
-      <w:r>
-        <w:rPr>
-          <w:lang w:val="nl-NL"/>
-        </w:rPr>
-        <w:t xml:space="preserve"> </w:t>
-      </w:r>
-      <w:proofErr w:type="spellStart"/>
-      <w:r>
-        <w:rPr>
-          <w:lang w:val="nl-NL"/>
-        </w:rPr>
-        <w:t>will</w:t>
-      </w:r>
-      <w:proofErr w:type="spellEnd"/>
-      <w:r>
-        <w:rPr>
-          <w:lang w:val="nl-NL"/>
-        </w:rPr>
-        <w:t xml:space="preserve"> </w:t>
-      </w:r>
-      <w:proofErr w:type="spellStart"/>
-      <w:r>
-        <w:rPr>
-          <w:lang w:val="nl-NL"/>
-        </w:rPr>
-        <w:t>be</w:t>
-      </w:r>
-      <w:proofErr w:type="spellEnd"/>
-      <w:r>
-        <w:rPr>
-          <w:lang w:val="nl-NL"/>
-        </w:rPr>
-        <w:t xml:space="preserve"> </w:t>
-      </w:r>
-      <w:proofErr w:type="spellStart"/>
-      <w:r>
-        <w:rPr>
-          <w:lang w:val="nl-NL"/>
-        </w:rPr>
-        <w:t>implemented</w:t>
-      </w:r>
-      <w:proofErr w:type="spellEnd"/>
-      <w:r>
-        <w:rPr>
-          <w:lang w:val="nl-NL"/>
-        </w:rPr>
-        <w:t xml:space="preserve"> </w:t>
-      </w:r>
-      <w:proofErr w:type="spellStart"/>
-      <w:r>
-        <w:rPr>
-          <w:lang w:val="nl-NL"/>
-        </w:rPr>
-        <w:t>each</w:t>
-      </w:r>
-      <w:proofErr w:type="spellEnd"/>
-      <w:r>
-        <w:rPr>
-          <w:lang w:val="nl-NL"/>
-        </w:rPr>
-        <w:t xml:space="preserve"> sprint </w:t>
-      </w:r>
-      <w:proofErr w:type="spellStart"/>
-      <w:r>
-        <w:rPr>
-          <w:lang w:val="nl-NL"/>
-        </w:rPr>
-        <w:t>for</w:t>
-      </w:r>
-      <w:proofErr w:type="spellEnd"/>
-      <w:r>
-        <w:rPr>
-          <w:lang w:val="nl-NL"/>
-        </w:rPr>
-        <w:t xml:space="preserve"> </w:t>
-      </w:r>
-      <w:proofErr w:type="spellStart"/>
-      <w:r>
-        <w:rPr>
-          <w:lang w:val="nl-NL"/>
-        </w:rPr>
-        <w:t>the</w:t>
-      </w:r>
-      <w:proofErr w:type="spellEnd"/>
-      <w:r>
-        <w:rPr>
-          <w:lang w:val="nl-NL"/>
-        </w:rPr>
-        <w:t xml:space="preserve"> </w:t>
-      </w:r>
-      <w:proofErr w:type="spellStart"/>
-      <w:r>
-        <w:rPr>
-          <w:lang w:val="nl-NL"/>
-        </w:rPr>
-        <w:t>newly</w:t>
-      </w:r>
-      <w:proofErr w:type="spellEnd"/>
-      <w:r>
-        <w:rPr>
-          <w:lang w:val="nl-NL"/>
-        </w:rPr>
-        <w:t xml:space="preserve"> </w:t>
-      </w:r>
-      <w:proofErr w:type="spellStart"/>
-      <w:r>
-        <w:rPr>
-          <w:lang w:val="nl-NL"/>
-        </w:rPr>
-        <w:t>added</w:t>
-      </w:r>
-      <w:proofErr w:type="spellEnd"/>
-      <w:r>
-        <w:rPr>
-          <w:lang w:val="nl-NL"/>
-        </w:rPr>
-        <w:t xml:space="preserve"> features</w:t>
+        <w:t>test different units of the code and will be implemented each sprint for the newly added features</w:t>
       </w:r>
     </w:p>
     <w:p>
@@ -1794,23 +1586,7 @@
         </w:numPr>
       </w:pPr>
       <w:r>
-        <w:t xml:space="preserve">System tests to test the whole system and </w:t>
-      </w:r>
-      <w:proofErr w:type="gramStart"/>
-      <w:r>
-        <w:t>will be done</w:t>
-      </w:r>
-      <w:proofErr w:type="gramEnd"/>
-      <w:r>
-        <w:t xml:space="preserve"> in the last sprint before release of the final product. The testing of some features that require to be tested often or are complicated and may be wrongly </w:t>
-      </w:r>
-      <w:proofErr w:type="gramStart"/>
-      <w:r>
-        <w:t>tested,</w:t>
-      </w:r>
-      <w:proofErr w:type="gramEnd"/>
-      <w:r>
-        <w:t xml:space="preserve"> will be automated. An example is the login in the application. For automated testing a software like Selenium will be used</w:t>
+        <w:t>System tests to test the whole system and will be done in the last sprint before release of the final product. The testing of some features that require to be tested often or are complicated and may be wrongly tested, will be automated. An example is the login in the application. For automated testing a software like Selenium will be used</w:t>
       </w:r>
     </w:p>
     <w:p>
@@ -1822,12 +1598,7 @@
         </w:numPr>
       </w:pPr>
       <w:r>
-        <w:t>Performance tests</w:t>
-      </w:r>
-      <w:bookmarkStart w:id="4" w:name="_GoBack"/>
-      <w:bookmarkEnd w:id="4"/>
-      <w:r>
-        <w:t xml:space="preserve"> to check the speed of the application</w:t>
+        <w:t>Performance tests to check the speed of the application</w:t>
       </w:r>
     </w:p>
     <w:p>
@@ -1887,148 +1658,14 @@
         <w:rPr>
           <w:lang w:val="nl-NL"/>
         </w:rPr>
-        <w:t xml:space="preserve">he </w:t>
-      </w:r>
-      <w:proofErr w:type="spellStart"/>
-      <w:r>
-        <w:rPr>
-          <w:lang w:val="nl-NL"/>
-        </w:rPr>
-        <w:t>combined</w:t>
-      </w:r>
-      <w:proofErr w:type="spellEnd"/>
-      <w:r>
-        <w:rPr>
-          <w:lang w:val="nl-NL"/>
-        </w:rPr>
-        <w:t xml:space="preserve"> </w:t>
-      </w:r>
-      <w:proofErr w:type="spellStart"/>
-      <w:r>
-        <w:rPr>
-          <w:lang w:val="nl-NL"/>
-        </w:rPr>
-        <w:t>practice</w:t>
-      </w:r>
-      <w:proofErr w:type="spellEnd"/>
-      <w:r>
-        <w:rPr>
-          <w:lang w:val="nl-NL"/>
-        </w:rPr>
-        <w:t xml:space="preserve"> of </w:t>
-      </w:r>
-      <w:proofErr w:type="spellStart"/>
-      <w:r>
-        <w:rPr>
-          <w:lang w:val="nl-NL"/>
-        </w:rPr>
-        <w:t>continuous</w:t>
-      </w:r>
-      <w:proofErr w:type="spellEnd"/>
-      <w:r>
-        <w:rPr>
-          <w:lang w:val="nl-NL"/>
-        </w:rPr>
-        <w:t xml:space="preserve"> </w:t>
-      </w:r>
-      <w:proofErr w:type="spellStart"/>
-      <w:r>
-        <w:rPr>
-          <w:lang w:val="nl-NL"/>
-        </w:rPr>
-        <w:t>integration</w:t>
-      </w:r>
-      <w:proofErr w:type="spellEnd"/>
-      <w:r>
-        <w:rPr>
-          <w:lang w:val="nl-NL"/>
-        </w:rPr>
-        <w:t xml:space="preserve"> </w:t>
-      </w:r>
-      <w:proofErr w:type="spellStart"/>
-      <w:r>
-        <w:rPr>
-          <w:lang w:val="nl-NL"/>
-        </w:rPr>
-        <w:t>and</w:t>
-      </w:r>
-      <w:proofErr w:type="spellEnd"/>
-      <w:r>
-        <w:rPr>
-          <w:lang w:val="nl-NL"/>
-        </w:rPr>
-        <w:t xml:space="preserve"> </w:t>
-      </w:r>
-      <w:proofErr w:type="spellStart"/>
-      <w:r>
-        <w:rPr>
-          <w:lang w:val="nl-NL"/>
-        </w:rPr>
-        <w:t>continuous</w:t>
-      </w:r>
-      <w:proofErr w:type="spellEnd"/>
-      <w:r>
-        <w:rPr>
-          <w:lang w:val="nl-NL"/>
-        </w:rPr>
-        <w:t xml:space="preserve"> delivery</w:t>
+        <w:t>he combined practice of continuous integration and continuous delivery</w:t>
       </w:r>
       <w:r>
         <w:rPr>
           <w:lang w:val="nl-NL"/>
         </w:rPr>
-        <w:t xml:space="preserve"> is </w:t>
+        <w:t xml:space="preserve"> is going to be used</w:t>
       </w:r>
-      <w:proofErr w:type="spellStart"/>
-      <w:r>
-        <w:rPr>
-          <w:lang w:val="nl-NL"/>
-        </w:rPr>
-        <w:t>going</w:t>
-      </w:r>
-      <w:proofErr w:type="spellEnd"/>
-      <w:r>
-        <w:rPr>
-          <w:lang w:val="nl-NL"/>
-        </w:rPr>
-        <w:t xml:space="preserve"> </w:t>
-      </w:r>
-      <w:proofErr w:type="spellStart"/>
-      <w:r>
-        <w:rPr>
-          <w:lang w:val="nl-NL"/>
-        </w:rPr>
-        <w:t>to</w:t>
-      </w:r>
-      <w:proofErr w:type="spellEnd"/>
-      <w:r>
-        <w:rPr>
-          <w:lang w:val="nl-NL"/>
-        </w:rPr>
-        <w:t xml:space="preserve"> </w:t>
-      </w:r>
-      <w:proofErr w:type="spellStart"/>
-      <w:r>
-        <w:rPr>
-          <w:lang w:val="nl-NL"/>
-        </w:rPr>
-        <w:t>be</w:t>
-      </w:r>
-      <w:proofErr w:type="spellEnd"/>
-      <w:r>
-        <w:rPr>
-          <w:lang w:val="nl-NL"/>
-        </w:rPr>
-        <w:t xml:space="preserve"> </w:t>
-      </w:r>
-      <w:proofErr w:type="spellStart"/>
-      <w:r>
-        <w:rPr>
-          <w:lang w:val="nl-NL"/>
-        </w:rPr>
-        <w:t>used</w:t>
-      </w:r>
-      <w:proofErr w:type="spellEnd"/>
       <w:r>
         <w:rPr>
           <w:lang w:val="nl-NL"/>
@@ -2077,6 +1714,7 @@
       <w:r>
         <w:rPr>
           <w:noProof/>
+          <w:lang w:val="bg-BG" w:eastAsia="bg-BG"/>
         </w:rPr>
         <w:drawing>
           <wp:anchor distT="0" distB="0" distL="114300" distR="114300" simplePos="0" relativeHeight="251660288" behindDoc="0" locked="0" layoutInCell="1" allowOverlap="1" wp14:anchorId="2867D588" wp14:editId="3277877E">
@@ -2160,7 +1798,6 @@
         <w:rPr>
           <w:sz w:val="48"/>
         </w:rPr>
-        <w:lastRenderedPageBreak/>
         <w:t xml:space="preserve">User Acceptance </w:t>
       </w:r>
       <w:r>
@@ -2738,11 +2375,7 @@
           </w:tcPr>
           <w:p>
             <w:r>
-              <w:t xml:space="preserve">Be logged in the </w:t>
-            </w:r>
-            <w:r>
-              <w:lastRenderedPageBreak/>
-              <w:t>application as a user</w:t>
+              <w:t>Be logged in the application as a user</w:t>
             </w:r>
           </w:p>
         </w:tc>
@@ -2758,11 +2391,7 @@
           </w:tcPr>
           <w:p>
             <w:r>
-              <w:t xml:space="preserve">System shows a warning message </w:t>
-            </w:r>
-            <w:r>
-              <w:lastRenderedPageBreak/>
-              <w:t>and doesn’t add a wallet</w:t>
+              <w:t>System shows a warning message and doesn’t add a wallet</w:t>
             </w:r>
           </w:p>
         </w:tc>
@@ -2774,7 +2403,6 @@
           </w:tcPr>
           <w:p>
             <w:r>
-              <w:lastRenderedPageBreak/>
               <w:t>TC-07</w:t>
             </w:r>
           </w:p>
@@ -2795,10 +2423,7 @@
           </w:tcPr>
           <w:p>
             <w:r>
-              <w:t>Set budget</w:t>
-            </w:r>
-            <w:r>
-              <w:t xml:space="preserve"> to a wallet</w:t>
+              <w:t>Change wallet budget</w:t>
             </w:r>
           </w:p>
         </w:tc>
@@ -2833,7 +2458,13 @@
               <w:t xml:space="preserve">System shows a confirming message and </w:t>
             </w:r>
             <w:r>
-              <w:t>sets the budget</w:t>
+              <w:t xml:space="preserve">sets the </w:t>
+            </w:r>
+            <w:r>
+              <w:t xml:space="preserve">new </w:t>
+            </w:r>
+            <w:r>
+              <w:t>budget</w:t>
             </w:r>
           </w:p>
         </w:tc>
@@ -2845,7 +2476,7 @@
           </w:tcPr>
           <w:p>
             <w:r>
-              <w:t>TC-08</w:t>
+              <w:t>TC-09</w:t>
             </w:r>
           </w:p>
         </w:tc>
@@ -2855,7 +2486,7 @@
           </w:tcPr>
           <w:p>
             <w:r>
-              <w:t>US-4</w:t>
+              <w:t>US-5</w:t>
             </w:r>
           </w:p>
         </w:tc>
@@ -2865,7 +2496,7 @@
           </w:tcPr>
           <w:p>
             <w:r>
-              <w:t>Don’t enter an amount when setting budget</w:t>
+              <w:t>Add transaction</w:t>
             </w:r>
           </w:p>
         </w:tc>
@@ -2897,19 +2528,7 @@
           </w:tcPr>
           <w:p>
             <w:r>
-              <w:t xml:space="preserve">System shows a </w:t>
-            </w:r>
-            <w:r>
-              <w:t>warning</w:t>
-            </w:r>
-            <w:r>
-              <w:t xml:space="preserve"> message and </w:t>
-            </w:r>
-            <w:r>
-              <w:t>doesn’t set</w:t>
-            </w:r>
-            <w:r>
-              <w:t xml:space="preserve"> the budget</w:t>
+              <w:t>System shows a confirming message, adds the transaction and updates the data in the wallet</w:t>
             </w:r>
           </w:p>
         </w:tc>
@@ -2921,7 +2540,7 @@
           </w:tcPr>
           <w:p>
             <w:r>
-              <w:t>TC-09</w:t>
+              <w:t>TC-10</w:t>
             </w:r>
           </w:p>
         </w:tc>
@@ -2941,7 +2560,7 @@
           </w:tcPr>
           <w:p>
             <w:r>
-              <w:t>Add transaction</w:t>
+              <w:t>Has not filled mandatory fields when adding transaction</w:t>
             </w:r>
           </w:p>
         </w:tc>
@@ -2973,7 +2592,7 @@
           </w:tcPr>
           <w:p>
             <w:r>
-              <w:t>System shows a confirming message, adds the transaction and updates the data in the wallet</w:t>
+              <w:t>System shows a warning message and doesn’t add the transaction</w:t>
             </w:r>
           </w:p>
         </w:tc>
@@ -2985,7 +2604,7 @@
           </w:tcPr>
           <w:p>
             <w:r>
-              <w:t>TC-10</w:t>
+              <w:t>TC-11</w:t>
             </w:r>
           </w:p>
         </w:tc>
@@ -2995,7 +2614,10 @@
           </w:tcPr>
           <w:p>
             <w:r>
-              <w:t>US-5</w:t>
+              <w:t>US-</w:t>
+            </w:r>
+            <w:r>
+              <w:t>6</w:t>
             </w:r>
           </w:p>
         </w:tc>
@@ -3005,7 +2627,7 @@
           </w:tcPr>
           <w:p>
             <w:r>
-              <w:t>Has not filled mandatory fields when adding transaction</w:t>
+              <w:t xml:space="preserve">Create invitation </w:t>
             </w:r>
           </w:p>
         </w:tc>
@@ -3015,13 +2637,7 @@
           </w:tcPr>
           <w:p>
             <w:r>
-              <w:t xml:space="preserve">Be logged in the application as a user and have </w:t>
-            </w:r>
-            <w:r>
-              <w:t>opened</w:t>
-            </w:r>
-            <w:r>
-              <w:t xml:space="preserve"> an existing wallet</w:t>
+              <w:t>Be logged in the application as a user and have opened an existing wallet</w:t>
             </w:r>
           </w:p>
         </w:tc>
@@ -3037,7 +2653,10 @@
           </w:tcPr>
           <w:p>
             <w:r>
-              <w:t>System shows a warning message and doesn’t add the transaction</w:t>
+              <w:t xml:space="preserve">System </w:t>
+            </w:r>
+            <w:r>
+              <w:t>copies the code in the clipboard</w:t>
             </w:r>
           </w:p>
         </w:tc>
@@ -3049,7 +2668,7 @@
           </w:tcPr>
           <w:p>
             <w:r>
-              <w:t>TC-11</w:t>
+              <w:t>TC-12</w:t>
             </w:r>
           </w:p>
         </w:tc>
@@ -3059,10 +2678,7 @@
           </w:tcPr>
           <w:p>
             <w:r>
-              <w:t>US-</w:t>
-            </w:r>
-            <w:r>
-              <w:t>6</w:t>
+              <w:t>US-7</w:t>
             </w:r>
           </w:p>
         </w:tc>
@@ -3072,7 +2688,10 @@
           </w:tcPr>
           <w:p>
             <w:r>
-              <w:t xml:space="preserve">Create invitation </w:t>
+              <w:t>Ask to j</w:t>
+            </w:r>
+            <w:r>
+              <w:t>oin a wallet</w:t>
             </w:r>
           </w:p>
         </w:tc>
@@ -3082,7 +2701,7 @@
           </w:tcPr>
           <w:p>
             <w:r>
-              <w:t>Be logged in the application as a user and have opened an existing wallet</w:t>
+              <w:t xml:space="preserve">Be logged in the application as a user and have an invitation code </w:t>
             </w:r>
           </w:p>
         </w:tc>
@@ -3098,7 +2717,7 @@
           </w:tcPr>
           <w:p>
             <w:r>
-              <w:t xml:space="preserve">System displays invitation code </w:t>
+              <w:t xml:space="preserve">System redirects me to page where I should make a request to join the wallet </w:t>
             </w:r>
           </w:p>
         </w:tc>
@@ -3110,7 +2729,7 @@
           </w:tcPr>
           <w:p>
             <w:r>
-              <w:t>TC-12</w:t>
+              <w:t>TC-13</w:t>
             </w:r>
           </w:p>
         </w:tc>
@@ -3130,7 +2749,10 @@
           </w:tcPr>
           <w:p>
             <w:r>
-              <w:t>Join a wallet</w:t>
+              <w:t>Accept user to join</w:t>
+            </w:r>
+            <w:r>
+              <w:t xml:space="preserve"> wallet</w:t>
             </w:r>
           </w:p>
         </w:tc>
@@ -3140,7 +2762,7 @@
           </w:tcPr>
           <w:p>
             <w:r>
-              <w:t xml:space="preserve">Be logged in the application as a user and have an invitation code </w:t>
+              <w:t>Be logged in the application as a user and have opened an existing wallet</w:t>
             </w:r>
           </w:p>
         </w:tc>
@@ -3156,7 +2778,7 @@
           </w:tcPr>
           <w:p>
             <w:r>
-              <w:t>System shows a confirming message and redirects me to the wallet corresponding to the code</w:t>
+              <w:t>See entry requests and choose to accept or decline</w:t>
             </w:r>
           </w:p>
         </w:tc>
@@ -3168,7 +2790,10 @@
           </w:tcPr>
           <w:p>
             <w:r>
-              <w:t>TC-13</w:t>
+              <w:t>TC</w:t>
+            </w:r>
+            <w:r>
+              <w:t>-14</w:t>
             </w:r>
           </w:p>
         </w:tc>
@@ -3178,7 +2803,7 @@
           </w:tcPr>
           <w:p>
             <w:r>
-              <w:t>US-8</w:t>
+              <w:t>US-10</w:t>
             </w:r>
           </w:p>
         </w:tc>
@@ -3188,7 +2813,10 @@
           </w:tcPr>
           <w:p>
             <w:r>
-              <w:t>Owed money</w:t>
+              <w:t xml:space="preserve">Statistics of spending </w:t>
+            </w:r>
+            <w:r>
+              <w:t>per member</w:t>
             </w:r>
           </w:p>
         </w:tc>
@@ -3198,17 +2826,7 @@
           </w:tcPr>
           <w:p>
             <w:r>
-              <w:t xml:space="preserve">Be logged in the application as </w:t>
-            </w:r>
-            <w:r>
-              <w:lastRenderedPageBreak/>
-              <w:t xml:space="preserve">a user and have </w:t>
-            </w:r>
-            <w:r>
-              <w:t>opened</w:t>
-            </w:r>
-            <w:r>
-              <w:t xml:space="preserve"> an existing wallet</w:t>
+              <w:t>Be logged in the application as a user and have opened an existing wallet</w:t>
             </w:r>
           </w:p>
         </w:tc>
@@ -3224,11 +2842,13 @@
           </w:tcPr>
           <w:p>
             <w:r>
-              <w:t xml:space="preserve">System shows how much all and each of the </w:t>
-            </w:r>
-            <w:r>
-              <w:lastRenderedPageBreak/>
-              <w:t>members have spent and how much I owe to them / they owe to me</w:t>
+              <w:t xml:space="preserve">System shows how much I </w:t>
+            </w:r>
+            <w:r>
+              <w:t>and other members of the wallet have spent for the whole</w:t>
+            </w:r>
+            <w:r>
+              <w:t xml:space="preserve"> time</w:t>
             </w:r>
           </w:p>
         </w:tc>
@@ -3240,8 +2860,13 @@
           </w:tcPr>
           <w:p>
             <w:r>
-              <w:lastRenderedPageBreak/>
-              <w:t>TC-14</w:t>
+              <w:t>TC</w:t>
+            </w:r>
+            <w:r>
+              <w:t>-1</w:t>
+            </w:r>
+            <w:r>
+              <w:t>5</w:t>
             </w:r>
           </w:p>
         </w:tc>
@@ -3251,7 +2876,7 @@
           </w:tcPr>
           <w:p>
             <w:r>
-              <w:t>US-9</w:t>
+              <w:t>US-10</w:t>
             </w:r>
           </w:p>
         </w:tc>
@@ -3261,7 +2886,10 @@
           </w:tcPr>
           <w:p>
             <w:r>
-              <w:t>Restrict activity of a member</w:t>
+              <w:t xml:space="preserve">Statistics of spending </w:t>
+            </w:r>
+            <w:r>
+              <w:t>per category</w:t>
             </w:r>
           </w:p>
         </w:tc>
@@ -3271,16 +2899,7 @@
           </w:tcPr>
           <w:p>
             <w:r>
-              <w:t xml:space="preserve">Be logged in the application as a user and have </w:t>
-            </w:r>
-            <w:r>
-              <w:t>opened</w:t>
-            </w:r>
-            <w:r>
-              <w:t xml:space="preserve"> an existing wallet</w:t>
-            </w:r>
-            <w:r>
-              <w:t xml:space="preserve"> of which I am the owner</w:t>
+              <w:t>Be logged in the application as a user and have opened an existing wallet</w:t>
             </w:r>
           </w:p>
         </w:tc>
@@ -3296,7 +2915,10 @@
           </w:tcPr>
           <w:p>
             <w:r>
-              <w:t>System shows confirming message, changes the activity status of the member</w:t>
+              <w:t>System shows how much I have spent</w:t>
+            </w:r>
+            <w:r>
+              <w:t xml:space="preserve"> per specific category</w:t>
             </w:r>
           </w:p>
         </w:tc>
@@ -3308,7 +2930,7 @@
           </w:tcPr>
           <w:p>
             <w:r>
-              <w:t>TC-15</w:t>
+              <w:t>TC-16</w:t>
             </w:r>
           </w:p>
         </w:tc>
@@ -3318,7 +2940,7 @@
           </w:tcPr>
           <w:p>
             <w:r>
-              <w:t>US-10</w:t>
+              <w:t>US-12</w:t>
             </w:r>
           </w:p>
         </w:tc>
@@ -3328,7 +2950,7 @@
           </w:tcPr>
           <w:p>
             <w:r>
-              <w:t>Statistics of spending for the whole time</w:t>
+              <w:t>Rate the application</w:t>
             </w:r>
           </w:p>
         </w:tc>
@@ -3338,13 +2960,10 @@
           </w:tcPr>
           <w:p>
             <w:r>
-              <w:t xml:space="preserve">Be logged in the application as a user and have </w:t>
-            </w:r>
-            <w:r>
-              <w:t>opened</w:t>
-            </w:r>
-            <w:r>
-              <w:t xml:space="preserve"> an existing wallet</w:t>
+              <w:t xml:space="preserve">Be logged in the application as a </w:t>
+            </w:r>
+            <w:r>
+              <w:t>user</w:t>
             </w:r>
           </w:p>
         </w:tc>
@@ -3360,7 +2979,7 @@
           </w:tcPr>
           <w:p>
             <w:r>
-              <w:t>System shows how much I have spent for the whole period of time since the wallet was opened</w:t>
+              <w:t>System shows overview of the rating and confirming message that It was submitted</w:t>
             </w:r>
           </w:p>
         </w:tc>
@@ -3372,10 +2991,7 @@
           </w:tcPr>
           <w:p>
             <w:r>
-              <w:t>TC</w:t>
-            </w:r>
-            <w:r>
-              <w:t>-16</w:t>
+              <w:t>TC-17</w:t>
             </w:r>
           </w:p>
         </w:tc>
@@ -3385,7 +3001,7 @@
           </w:tcPr>
           <w:p>
             <w:r>
-              <w:t>US-10</w:t>
+              <w:t>US-13</w:t>
             </w:r>
           </w:p>
         </w:tc>
@@ -3395,10 +3011,7 @@
           </w:tcPr>
           <w:p>
             <w:r>
-              <w:t xml:space="preserve">Statistics of spending for </w:t>
-            </w:r>
-            <w:r>
-              <w:t>a date range</w:t>
+              <w:t>See submitted ratings</w:t>
             </w:r>
           </w:p>
         </w:tc>
@@ -3408,7 +3021,7 @@
           </w:tcPr>
           <w:p>
             <w:r>
-              <w:t>Be logged in the application as a user and have opened an existing wallet</w:t>
+              <w:t>Be logged in the application as an admin</w:t>
             </w:r>
           </w:p>
         </w:tc>
@@ -3424,10 +3037,7 @@
           </w:tcPr>
           <w:p>
             <w:r>
-              <w:t xml:space="preserve">System shows how much I have spent </w:t>
-            </w:r>
-            <w:r>
-              <w:t>for the chosen period of time</w:t>
+              <w:t>System shows all ratings sorted by rating points</w:t>
             </w:r>
           </w:p>
         </w:tc>
@@ -3439,10 +3049,7 @@
           </w:tcPr>
           <w:p>
             <w:r>
-              <w:t>TC</w:t>
-            </w:r>
-            <w:r>
-              <w:t>-17</w:t>
+              <w:t>TC-18</w:t>
             </w:r>
           </w:p>
         </w:tc>
@@ -3452,7 +3059,7 @@
           </w:tcPr>
           <w:p>
             <w:r>
-              <w:t>US-10</w:t>
+              <w:t>US-13</w:t>
             </w:r>
           </w:p>
         </w:tc>
@@ -3462,10 +3069,7 @@
           </w:tcPr>
           <w:p>
             <w:r>
-              <w:t xml:space="preserve">Statistics of spending </w:t>
-            </w:r>
-            <w:r>
-              <w:t>per category</w:t>
+              <w:t>Add surveys to the application</w:t>
             </w:r>
           </w:p>
         </w:tc>
@@ -3475,7 +3079,7 @@
           </w:tcPr>
           <w:p>
             <w:r>
-              <w:t>Be logged in the application as a user and have opened an existing wallet</w:t>
+              <w:t>Be logged in as an admin</w:t>
             </w:r>
           </w:p>
         </w:tc>
@@ -3491,10 +3095,7 @@
           </w:tcPr>
           <w:p>
             <w:r>
-              <w:t>System shows how much I have spent</w:t>
-            </w:r>
-            <w:r>
-              <w:t xml:space="preserve"> per specific category</w:t>
+              <w:t>System adds the new type of survey</w:t>
             </w:r>
           </w:p>
         </w:tc>
@@ -3506,10 +3107,7 @@
           </w:tcPr>
           <w:p>
             <w:r>
-              <w:t>TC</w:t>
-            </w:r>
-            <w:r>
-              <w:t>-18</w:t>
+              <w:t>TC-36</w:t>
             </w:r>
           </w:p>
         </w:tc>
@@ -3519,7 +3117,7 @@
           </w:tcPr>
           <w:p>
             <w:r>
-              <w:t>US-10</w:t>
+              <w:t>US-22</w:t>
             </w:r>
           </w:p>
         </w:tc>
@@ -3529,7 +3127,7 @@
           </w:tcPr>
           <w:p>
             <w:r>
-              <w:t>Statistics of spending for the whole time</w:t>
+              <w:t>Scan QR code to join a wallet</w:t>
             </w:r>
           </w:p>
         </w:tc>
@@ -3539,7 +3137,7 @@
           </w:tcPr>
           <w:p>
             <w:r>
-              <w:t>Be logged in the application as a user and have opened an existing wallet</w:t>
+              <w:t>Be logged in the application as a user and have an invitation QR code</w:t>
             </w:r>
           </w:p>
         </w:tc>
@@ -3555,1145 +3153,16 @@
           </w:tcPr>
           <w:p>
             <w:r>
-              <w:t>System shows how much I have spent for the whole period of time since the wallet was opened</w:t>
-            </w:r>
-          </w:p>
-        </w:tc>
-      </w:tr>
-      <w:tr>
-        <w:tc>
-          <w:tcPr>
-            <w:tcW w:w="1072" w:type="dxa"/>
-          </w:tcPr>
-          <w:p>
-            <w:r>
-              <w:t>TC</w:t>
-            </w:r>
-            <w:r>
-              <w:t>-19</w:t>
-            </w:r>
-          </w:p>
-        </w:tc>
-        <w:tc>
-          <w:tcPr>
-            <w:tcW w:w="1362" w:type="dxa"/>
-          </w:tcPr>
-          <w:p>
-            <w:r>
-              <w:t>US-11</w:t>
-            </w:r>
-          </w:p>
-        </w:tc>
-        <w:tc>
-          <w:tcPr>
-            <w:tcW w:w="2045" w:type="dxa"/>
-          </w:tcPr>
-          <w:p>
-            <w:r>
-              <w:t>Predictions</w:t>
-            </w:r>
-            <w:r>
-              <w:t xml:space="preserve"> of spending </w:t>
-            </w:r>
-            <w:r>
-              <w:t>for upcoming months</w:t>
-            </w:r>
-          </w:p>
-        </w:tc>
-        <w:tc>
-          <w:tcPr>
-            <w:tcW w:w="1534" w:type="dxa"/>
-          </w:tcPr>
-          <w:p>
-            <w:r>
-              <w:t xml:space="preserve">Be logged in the application as a user and have opened </w:t>
-            </w:r>
-            <w:r>
-              <w:lastRenderedPageBreak/>
-              <w:t>an existing wallet</w:t>
-            </w:r>
-          </w:p>
-        </w:tc>
-        <w:tc>
-          <w:tcPr>
-            <w:tcW w:w="1557" w:type="dxa"/>
-          </w:tcPr>
-          <w:p/>
-        </w:tc>
-        <w:tc>
-          <w:tcPr>
-            <w:tcW w:w="1780" w:type="dxa"/>
-          </w:tcPr>
-          <w:p>
-            <w:r>
-              <w:t xml:space="preserve">System shows how much I </w:t>
-            </w:r>
-            <w:r>
-              <w:t xml:space="preserve">might spent per category depending on </w:t>
-            </w:r>
-            <w:r>
-              <w:lastRenderedPageBreak/>
-              <w:t>the previous months</w:t>
-            </w:r>
-          </w:p>
-        </w:tc>
-      </w:tr>
-      <w:tr>
-        <w:tc>
-          <w:tcPr>
-            <w:tcW w:w="1072" w:type="dxa"/>
-          </w:tcPr>
-          <w:p>
-            <w:r>
-              <w:lastRenderedPageBreak/>
-              <w:t>TC-20</w:t>
-            </w:r>
-          </w:p>
-        </w:tc>
-        <w:tc>
-          <w:tcPr>
-            <w:tcW w:w="1362" w:type="dxa"/>
-          </w:tcPr>
-          <w:p>
-            <w:r>
-              <w:t>US-12</w:t>
-            </w:r>
-          </w:p>
-        </w:tc>
-        <w:tc>
-          <w:tcPr>
-            <w:tcW w:w="2045" w:type="dxa"/>
-          </w:tcPr>
-          <w:p>
-            <w:r>
-              <w:t>Rate the application</w:t>
-            </w:r>
-          </w:p>
-        </w:tc>
-        <w:tc>
-          <w:tcPr>
-            <w:tcW w:w="1534" w:type="dxa"/>
-          </w:tcPr>
-          <w:p>
-            <w:r>
-              <w:t xml:space="preserve">Be logged in the application as a </w:t>
-            </w:r>
-            <w:r>
-              <w:t>user</w:t>
-            </w:r>
-          </w:p>
-        </w:tc>
-        <w:tc>
-          <w:tcPr>
-            <w:tcW w:w="1557" w:type="dxa"/>
-          </w:tcPr>
-          <w:p/>
-        </w:tc>
-        <w:tc>
-          <w:tcPr>
-            <w:tcW w:w="1780" w:type="dxa"/>
-          </w:tcPr>
-          <w:p>
-            <w:r>
-              <w:t>System shows overview of the rating and confirming message that It was submitted</w:t>
-            </w:r>
-          </w:p>
-        </w:tc>
-      </w:tr>
-      <w:tr>
-        <w:tc>
-          <w:tcPr>
-            <w:tcW w:w="1072" w:type="dxa"/>
-          </w:tcPr>
-          <w:p>
-            <w:r>
-              <w:t>TC-21</w:t>
-            </w:r>
-          </w:p>
-        </w:tc>
-        <w:tc>
-          <w:tcPr>
-            <w:tcW w:w="1362" w:type="dxa"/>
-          </w:tcPr>
-          <w:p>
-            <w:r>
-              <w:t>US-12</w:t>
-            </w:r>
-          </w:p>
-        </w:tc>
-        <w:tc>
-          <w:tcPr>
-            <w:tcW w:w="2045" w:type="dxa"/>
-          </w:tcPr>
-          <w:p>
-            <w:r>
-              <w:t>Not filled mandatory fields of the survey</w:t>
-            </w:r>
-          </w:p>
-        </w:tc>
-        <w:tc>
-          <w:tcPr>
-            <w:tcW w:w="1534" w:type="dxa"/>
-          </w:tcPr>
-          <w:p>
-            <w:r>
-              <w:t xml:space="preserve">Be logged in the application as a user </w:t>
-            </w:r>
-          </w:p>
-        </w:tc>
-        <w:tc>
-          <w:tcPr>
-            <w:tcW w:w="1557" w:type="dxa"/>
-          </w:tcPr>
-          <w:p/>
-        </w:tc>
-        <w:tc>
-          <w:tcPr>
-            <w:tcW w:w="1780" w:type="dxa"/>
-          </w:tcPr>
-          <w:p>
-            <w:r>
-              <w:t>System shows warning message and does not submit the rating</w:t>
-            </w:r>
-          </w:p>
-        </w:tc>
-      </w:tr>
-      <w:tr>
-        <w:tc>
-          <w:tcPr>
-            <w:tcW w:w="1072" w:type="dxa"/>
-          </w:tcPr>
-          <w:p>
-            <w:r>
-              <w:t>TC-22</w:t>
-            </w:r>
-          </w:p>
-        </w:tc>
-        <w:tc>
-          <w:tcPr>
-            <w:tcW w:w="1362" w:type="dxa"/>
-          </w:tcPr>
-          <w:p>
-            <w:r>
-              <w:t>US-13</w:t>
-            </w:r>
-          </w:p>
-        </w:tc>
-        <w:tc>
-          <w:tcPr>
-            <w:tcW w:w="2045" w:type="dxa"/>
-          </w:tcPr>
-          <w:p>
-            <w:r>
-              <w:t>See submitted ratings</w:t>
-            </w:r>
-          </w:p>
-        </w:tc>
-        <w:tc>
-          <w:tcPr>
-            <w:tcW w:w="1534" w:type="dxa"/>
-          </w:tcPr>
-          <w:p>
-            <w:r>
-              <w:t>Be logged in the application as an admin</w:t>
-            </w:r>
-          </w:p>
-        </w:tc>
-        <w:tc>
-          <w:tcPr>
-            <w:tcW w:w="1557" w:type="dxa"/>
-          </w:tcPr>
-          <w:p/>
-        </w:tc>
-        <w:tc>
-          <w:tcPr>
-            <w:tcW w:w="1780" w:type="dxa"/>
-          </w:tcPr>
-          <w:p>
-            <w:r>
-              <w:t>System shows all ratings sorted by rating points</w:t>
-            </w:r>
-          </w:p>
-        </w:tc>
-      </w:tr>
-      <w:tr>
-        <w:tc>
-          <w:tcPr>
-            <w:tcW w:w="1072" w:type="dxa"/>
-          </w:tcPr>
-          <w:p>
-            <w:r>
-              <w:t>TC-23</w:t>
-            </w:r>
-          </w:p>
-        </w:tc>
-        <w:tc>
-          <w:tcPr>
-            <w:tcW w:w="1362" w:type="dxa"/>
-          </w:tcPr>
-          <w:p>
-            <w:r>
-              <w:t>US-14</w:t>
-            </w:r>
-          </w:p>
-        </w:tc>
-        <w:tc>
-          <w:tcPr>
-            <w:tcW w:w="2045" w:type="dxa"/>
-          </w:tcPr>
-          <w:p>
-            <w:r>
-              <w:t>Add bonuses</w:t>
-            </w:r>
-          </w:p>
-        </w:tc>
-        <w:tc>
-          <w:tcPr>
-            <w:tcW w:w="1534" w:type="dxa"/>
-          </w:tcPr>
-          <w:p>
-            <w:r>
-              <w:t>Be logged in the application as an admin</w:t>
-            </w:r>
-          </w:p>
-        </w:tc>
-        <w:tc>
-          <w:tcPr>
-            <w:tcW w:w="1557" w:type="dxa"/>
-          </w:tcPr>
-          <w:p/>
-        </w:tc>
-        <w:tc>
-          <w:tcPr>
-            <w:tcW w:w="1780" w:type="dxa"/>
-          </w:tcPr>
-          <w:p>
-            <w:r>
-              <w:t xml:space="preserve">System adds the bonus </w:t>
-            </w:r>
-            <w:r>
-              <w:t xml:space="preserve">to the list </w:t>
-            </w:r>
-            <w:r>
-              <w:t>and shows a confirmation message</w:t>
-            </w:r>
-          </w:p>
-        </w:tc>
-      </w:tr>
-      <w:tr>
-        <w:tc>
-          <w:tcPr>
-            <w:tcW w:w="1072" w:type="dxa"/>
-          </w:tcPr>
-          <w:p>
-            <w:r>
-              <w:t>TC-24</w:t>
-            </w:r>
-          </w:p>
-        </w:tc>
-        <w:tc>
-          <w:tcPr>
-            <w:tcW w:w="1362" w:type="dxa"/>
-          </w:tcPr>
-          <w:p>
-            <w:r>
-              <w:t>US-14</w:t>
-            </w:r>
-          </w:p>
-        </w:tc>
-        <w:tc>
-          <w:tcPr>
-            <w:tcW w:w="2045" w:type="dxa"/>
-          </w:tcPr>
-          <w:p>
-            <w:r>
-              <w:t>Not filled mandatory fields when adding a bonus</w:t>
-            </w:r>
-          </w:p>
-        </w:tc>
-        <w:tc>
-          <w:tcPr>
-            <w:tcW w:w="1534" w:type="dxa"/>
-          </w:tcPr>
-          <w:p>
-            <w:r>
-              <w:t>Be logged in the application as an admin</w:t>
-            </w:r>
-          </w:p>
-        </w:tc>
-        <w:tc>
-          <w:tcPr>
-            <w:tcW w:w="1557" w:type="dxa"/>
-          </w:tcPr>
-          <w:p/>
-        </w:tc>
-        <w:tc>
-          <w:tcPr>
-            <w:tcW w:w="1780" w:type="dxa"/>
-          </w:tcPr>
-          <w:p>
-            <w:r>
-              <w:t>System display a warning message and doesn’t add the bonus</w:t>
-            </w:r>
-          </w:p>
-        </w:tc>
-      </w:tr>
-      <w:tr>
-        <w:tc>
-          <w:tcPr>
-            <w:tcW w:w="1072" w:type="dxa"/>
-          </w:tcPr>
-          <w:p>
-            <w:r>
-              <w:t>TC-25</w:t>
-            </w:r>
-          </w:p>
-        </w:tc>
-        <w:tc>
-          <w:tcPr>
-            <w:tcW w:w="1362" w:type="dxa"/>
-          </w:tcPr>
-          <w:p>
-            <w:r>
-              <w:t>US-15</w:t>
-            </w:r>
-          </w:p>
-        </w:tc>
-        <w:tc>
-          <w:tcPr>
-            <w:tcW w:w="2045" w:type="dxa"/>
-          </w:tcPr>
-          <w:p>
-            <w:r>
-              <w:t>Unlock bonus</w:t>
-            </w:r>
-          </w:p>
-        </w:tc>
-        <w:tc>
-          <w:tcPr>
-            <w:tcW w:w="1534" w:type="dxa"/>
-          </w:tcPr>
-          <w:p>
-            <w:r>
-              <w:t>Be logged in the application as a user and have fulfilled a particular task</w:t>
-            </w:r>
-          </w:p>
-        </w:tc>
-        <w:tc>
-          <w:tcPr>
-            <w:tcW w:w="1557" w:type="dxa"/>
-          </w:tcPr>
-          <w:p/>
-        </w:tc>
-        <w:tc>
-          <w:tcPr>
-            <w:tcW w:w="1780" w:type="dxa"/>
-          </w:tcPr>
-          <w:p>
-            <w:r>
-              <w:t>System displays the discount code for the particular bonus</w:t>
-            </w:r>
-          </w:p>
-        </w:tc>
-      </w:tr>
-      <w:tr>
-        <w:tc>
-          <w:tcPr>
-            <w:tcW w:w="1072" w:type="dxa"/>
-          </w:tcPr>
-          <w:p>
-            <w:r>
-              <w:t>TC-26</w:t>
-            </w:r>
-          </w:p>
-        </w:tc>
-        <w:tc>
-          <w:tcPr>
-            <w:tcW w:w="1362" w:type="dxa"/>
-          </w:tcPr>
-          <w:p>
-            <w:r>
-              <w:t>US-16</w:t>
-            </w:r>
-          </w:p>
-        </w:tc>
-        <w:tc>
-          <w:tcPr>
-            <w:tcW w:w="2045" w:type="dxa"/>
-          </w:tcPr>
-          <w:p>
-            <w:r>
-              <w:t>See unlocked bonuses</w:t>
-            </w:r>
-          </w:p>
-        </w:tc>
-        <w:tc>
-          <w:tcPr>
-            <w:tcW w:w="1534" w:type="dxa"/>
-          </w:tcPr>
-          <w:p>
-            <w:r>
-              <w:t>Be logged in the application as an admin</w:t>
-            </w:r>
-          </w:p>
-        </w:tc>
-        <w:tc>
-          <w:tcPr>
-            <w:tcW w:w="1557" w:type="dxa"/>
-          </w:tcPr>
-          <w:p/>
-        </w:tc>
-        <w:tc>
-          <w:tcPr>
-            <w:tcW w:w="1780" w:type="dxa"/>
-          </w:tcPr>
-          <w:p>
-            <w:r>
-              <w:t>System displays all bonuses and how many each of them have been unlocked</w:t>
-            </w:r>
-          </w:p>
-        </w:tc>
-      </w:tr>
-      <w:tr>
-        <w:tc>
-          <w:tcPr>
-            <w:tcW w:w="1072" w:type="dxa"/>
-          </w:tcPr>
-          <w:p>
-            <w:r>
-              <w:t>TC-27</w:t>
-            </w:r>
-          </w:p>
-        </w:tc>
-        <w:tc>
-          <w:tcPr>
-            <w:tcW w:w="1362" w:type="dxa"/>
-          </w:tcPr>
-          <w:p>
-            <w:r>
-              <w:t>US-17</w:t>
-            </w:r>
-          </w:p>
-        </w:tc>
-        <w:tc>
-          <w:tcPr>
-            <w:tcW w:w="2045" w:type="dxa"/>
-          </w:tcPr>
-          <w:p>
-            <w:r>
-              <w:t>Register new customer support employee</w:t>
-            </w:r>
-          </w:p>
-        </w:tc>
-        <w:tc>
-          <w:tcPr>
-            <w:tcW w:w="1534" w:type="dxa"/>
-          </w:tcPr>
-          <w:p>
-            <w:r>
-              <w:t>Be logged in the application as an admin</w:t>
-            </w:r>
-          </w:p>
-        </w:tc>
-        <w:tc>
-          <w:tcPr>
-            <w:tcW w:w="1557" w:type="dxa"/>
-          </w:tcPr>
-          <w:p/>
-        </w:tc>
-        <w:tc>
-          <w:tcPr>
-            <w:tcW w:w="1780" w:type="dxa"/>
-          </w:tcPr>
-          <w:p>
-            <w:r>
-              <w:t>System shows a confirming message the new employee was registered  in the system</w:t>
-            </w:r>
-          </w:p>
-        </w:tc>
-      </w:tr>
-      <w:tr>
-        <w:tc>
-          <w:tcPr>
-            <w:tcW w:w="1072" w:type="dxa"/>
-          </w:tcPr>
-          <w:p>
-            <w:r>
-              <w:t>TC-28</w:t>
-            </w:r>
-          </w:p>
-        </w:tc>
-        <w:tc>
-          <w:tcPr>
-            <w:tcW w:w="1362" w:type="dxa"/>
-          </w:tcPr>
-          <w:p>
-            <w:r>
-              <w:t>US-17</w:t>
-            </w:r>
-          </w:p>
-        </w:tc>
-        <w:tc>
-          <w:tcPr>
-            <w:tcW w:w="2045" w:type="dxa"/>
-          </w:tcPr>
-          <w:p>
-            <w:r>
-              <w:t>Not filled all fields when adding a new customer support employee</w:t>
-            </w:r>
-          </w:p>
-        </w:tc>
-        <w:tc>
-          <w:tcPr>
-            <w:tcW w:w="1534" w:type="dxa"/>
-          </w:tcPr>
-          <w:p>
-            <w:r>
-              <w:t>Be logged in the application as an admin</w:t>
-            </w:r>
-          </w:p>
-        </w:tc>
-        <w:tc>
-          <w:tcPr>
-            <w:tcW w:w="1557" w:type="dxa"/>
-          </w:tcPr>
-          <w:p/>
-        </w:tc>
-        <w:tc>
-          <w:tcPr>
-            <w:tcW w:w="1780" w:type="dxa"/>
-          </w:tcPr>
-          <w:p>
-            <w:r>
-              <w:t>System shows a warning message and doesn’t add the employee to the system</w:t>
-            </w:r>
-          </w:p>
-        </w:tc>
-      </w:tr>
-      <w:tr>
-        <w:tc>
-          <w:tcPr>
-            <w:tcW w:w="1072" w:type="dxa"/>
-          </w:tcPr>
-          <w:p>
-            <w:r>
-              <w:lastRenderedPageBreak/>
-              <w:t>TC-29</w:t>
-            </w:r>
-          </w:p>
-        </w:tc>
-        <w:tc>
-          <w:tcPr>
-            <w:tcW w:w="1362" w:type="dxa"/>
-          </w:tcPr>
-          <w:p>
-            <w:r>
-              <w:t>US-17</w:t>
-            </w:r>
-          </w:p>
-        </w:tc>
-        <w:tc>
-          <w:tcPr>
-            <w:tcW w:w="2045" w:type="dxa"/>
-          </w:tcPr>
-          <w:p>
-            <w:r>
-              <w:t>Filled data of already existing employee when adding a new customer support employee</w:t>
-            </w:r>
-          </w:p>
-        </w:tc>
-        <w:tc>
-          <w:tcPr>
-            <w:tcW w:w="1534" w:type="dxa"/>
-          </w:tcPr>
-          <w:p>
-            <w:r>
-              <w:t>Be logged in the application as an admin</w:t>
-            </w:r>
-          </w:p>
-        </w:tc>
-        <w:tc>
-          <w:tcPr>
-            <w:tcW w:w="1557" w:type="dxa"/>
-          </w:tcPr>
-          <w:p/>
-        </w:tc>
-        <w:tc>
-          <w:tcPr>
-            <w:tcW w:w="1780" w:type="dxa"/>
-          </w:tcPr>
-          <w:p>
-            <w:r>
-              <w:t>System shows a warning message and doesn’t add the employee to the system</w:t>
-            </w:r>
-          </w:p>
-        </w:tc>
-      </w:tr>
-      <w:tr>
-        <w:tc>
-          <w:tcPr>
-            <w:tcW w:w="1072" w:type="dxa"/>
-          </w:tcPr>
-          <w:p>
-            <w:r>
-              <w:t>TC-30</w:t>
-            </w:r>
-          </w:p>
-        </w:tc>
-        <w:tc>
-          <w:tcPr>
-            <w:tcW w:w="1362" w:type="dxa"/>
-          </w:tcPr>
-          <w:p>
-            <w:r>
-              <w:t>US-18</w:t>
-            </w:r>
-          </w:p>
-        </w:tc>
-        <w:tc>
-          <w:tcPr>
-            <w:tcW w:w="2045" w:type="dxa"/>
-          </w:tcPr>
-          <w:p>
-            <w:r>
-              <w:t>Change password</w:t>
-            </w:r>
-          </w:p>
-        </w:tc>
-        <w:tc>
-          <w:tcPr>
-            <w:tcW w:w="1534" w:type="dxa"/>
-          </w:tcPr>
-          <w:p>
-            <w:r>
-              <w:t xml:space="preserve">Be logged in the application </w:t>
-            </w:r>
-          </w:p>
-        </w:tc>
-        <w:tc>
-          <w:tcPr>
-            <w:tcW w:w="1557" w:type="dxa"/>
-          </w:tcPr>
-          <w:p/>
-        </w:tc>
-        <w:tc>
-          <w:tcPr>
-            <w:tcW w:w="1780" w:type="dxa"/>
-          </w:tcPr>
-          <w:p>
-            <w:r>
-              <w:t>System shows a confirming message that the password was successfully changed</w:t>
-            </w:r>
-          </w:p>
-        </w:tc>
-      </w:tr>
-      <w:tr>
-        <w:tc>
-          <w:tcPr>
-            <w:tcW w:w="1072" w:type="dxa"/>
-          </w:tcPr>
-          <w:p>
-            <w:r>
-              <w:t>TC-31</w:t>
-            </w:r>
-          </w:p>
-        </w:tc>
-        <w:tc>
-          <w:tcPr>
-            <w:tcW w:w="1362" w:type="dxa"/>
-          </w:tcPr>
-          <w:p>
-            <w:r>
-              <w:t>US-18</w:t>
-            </w:r>
-          </w:p>
-        </w:tc>
-        <w:tc>
-          <w:tcPr>
-            <w:tcW w:w="2045" w:type="dxa"/>
-          </w:tcPr>
-          <w:p>
-            <w:r>
-              <w:t>Not matching old password</w:t>
-            </w:r>
-          </w:p>
-        </w:tc>
-        <w:tc>
-          <w:tcPr>
-            <w:tcW w:w="1534" w:type="dxa"/>
-          </w:tcPr>
-          <w:p>
-            <w:r>
-              <w:t xml:space="preserve">Be logged in the application </w:t>
-            </w:r>
-          </w:p>
-        </w:tc>
-        <w:tc>
-          <w:tcPr>
-            <w:tcW w:w="1557" w:type="dxa"/>
-          </w:tcPr>
-          <w:p/>
-        </w:tc>
-        <w:tc>
-          <w:tcPr>
-            <w:tcW w:w="1780" w:type="dxa"/>
-          </w:tcPr>
-          <w:p>
-            <w:r>
-              <w:t>System shows a warning message that the old password doesn’t match with the one in the system</w:t>
-            </w:r>
-          </w:p>
-        </w:tc>
-      </w:tr>
-      <w:tr>
-        <w:tc>
-          <w:tcPr>
-            <w:tcW w:w="1072" w:type="dxa"/>
-          </w:tcPr>
-          <w:p>
-            <w:r>
-              <w:t>TC-33</w:t>
-            </w:r>
-          </w:p>
-        </w:tc>
-        <w:tc>
-          <w:tcPr>
-            <w:tcW w:w="1362" w:type="dxa"/>
-          </w:tcPr>
-          <w:p>
-            <w:r>
-              <w:t>US-20</w:t>
-            </w:r>
-          </w:p>
-        </w:tc>
-        <w:tc>
-          <w:tcPr>
-            <w:tcW w:w="2045" w:type="dxa"/>
-          </w:tcPr>
-          <w:p>
-            <w:r>
-              <w:t xml:space="preserve">Contact customer support </w:t>
-            </w:r>
-          </w:p>
-        </w:tc>
-        <w:tc>
-          <w:tcPr>
-            <w:tcW w:w="1534" w:type="dxa"/>
-          </w:tcPr>
-          <w:p>
-            <w:r>
-              <w:t>Be logged in the application as a user</w:t>
-            </w:r>
-          </w:p>
-        </w:tc>
-        <w:tc>
-          <w:tcPr>
-            <w:tcW w:w="1557" w:type="dxa"/>
-          </w:tcPr>
-          <w:p/>
-        </w:tc>
-        <w:tc>
-          <w:tcPr>
-            <w:tcW w:w="1780" w:type="dxa"/>
-          </w:tcPr>
-          <w:p>
-            <w:r>
-              <w:t>System shows the live chat and displays the commonly asked questions and answers</w:t>
-            </w:r>
-          </w:p>
-        </w:tc>
-      </w:tr>
-      <w:tr>
-        <w:tc>
-          <w:tcPr>
-            <w:tcW w:w="1072" w:type="dxa"/>
-          </w:tcPr>
-          <w:p>
-            <w:r>
-              <w:t>TC-32</w:t>
-            </w:r>
-          </w:p>
-        </w:tc>
-        <w:tc>
-          <w:tcPr>
-            <w:tcW w:w="1362" w:type="dxa"/>
-          </w:tcPr>
-          <w:p>
-            <w:r>
-              <w:t>US-19</w:t>
-            </w:r>
-          </w:p>
-        </w:tc>
-        <w:tc>
-          <w:tcPr>
-            <w:tcW w:w="2045" w:type="dxa"/>
-          </w:tcPr>
-          <w:p>
-            <w:r>
-              <w:t>Send message to customer support</w:t>
-            </w:r>
-          </w:p>
-        </w:tc>
-        <w:tc>
-          <w:tcPr>
-            <w:tcW w:w="1534" w:type="dxa"/>
-          </w:tcPr>
-          <w:p>
-            <w:r>
-              <w:t>Be logged in the application as a user</w:t>
-            </w:r>
-          </w:p>
-        </w:tc>
-        <w:tc>
-          <w:tcPr>
-            <w:tcW w:w="1557" w:type="dxa"/>
-          </w:tcPr>
-          <w:p/>
-        </w:tc>
-        <w:tc>
-          <w:tcPr>
-            <w:tcW w:w="1780" w:type="dxa"/>
-          </w:tcPr>
-          <w:p>
-            <w:r>
-              <w:t>System shows the sent message in the chat</w:t>
-            </w:r>
-          </w:p>
-        </w:tc>
-      </w:tr>
-      <w:tr>
-        <w:tc>
-          <w:tcPr>
-            <w:tcW w:w="1072" w:type="dxa"/>
-          </w:tcPr>
-          <w:p>
-            <w:r>
-              <w:t>TC-33</w:t>
-            </w:r>
-          </w:p>
-        </w:tc>
-        <w:tc>
-          <w:tcPr>
-            <w:tcW w:w="1362" w:type="dxa"/>
-          </w:tcPr>
-          <w:p>
-            <w:r>
-              <w:t>US-20</w:t>
-            </w:r>
-          </w:p>
-        </w:tc>
-        <w:tc>
-          <w:tcPr>
-            <w:tcW w:w="2045" w:type="dxa"/>
-          </w:tcPr>
-          <w:p>
-            <w:r>
-              <w:t>See asked questions in the live chat</w:t>
-            </w:r>
-          </w:p>
-        </w:tc>
-        <w:tc>
-          <w:tcPr>
-            <w:tcW w:w="1534" w:type="dxa"/>
-          </w:tcPr>
-          <w:p>
-            <w:r>
-              <w:t>Be logged in the application as a customer support employee</w:t>
-            </w:r>
-          </w:p>
-        </w:tc>
-        <w:tc>
-          <w:tcPr>
-            <w:tcW w:w="1557" w:type="dxa"/>
-          </w:tcPr>
-          <w:p/>
-        </w:tc>
-        <w:tc>
-          <w:tcPr>
-            <w:tcW w:w="1780" w:type="dxa"/>
-          </w:tcPr>
-          <w:p>
-            <w:r>
-              <w:t>System shows the asked question and the customer</w:t>
-            </w:r>
-          </w:p>
-        </w:tc>
-      </w:tr>
-      <w:tr>
-        <w:tc>
-          <w:tcPr>
-            <w:tcW w:w="1072" w:type="dxa"/>
-          </w:tcPr>
-          <w:p>
-            <w:r>
-              <w:t>TC-34</w:t>
-            </w:r>
-          </w:p>
-        </w:tc>
-        <w:tc>
-          <w:tcPr>
-            <w:tcW w:w="1362" w:type="dxa"/>
-          </w:tcPr>
-          <w:p>
-            <w:r>
-              <w:t>US-20</w:t>
-            </w:r>
-          </w:p>
-        </w:tc>
-        <w:tc>
-          <w:tcPr>
-            <w:tcW w:w="2045" w:type="dxa"/>
-          </w:tcPr>
-          <w:p>
-            <w:r>
-              <w:t>Answer a question in the live chat</w:t>
-            </w:r>
-          </w:p>
-        </w:tc>
-        <w:tc>
-          <w:tcPr>
-            <w:tcW w:w="1534" w:type="dxa"/>
-          </w:tcPr>
-          <w:p>
-            <w:r>
-              <w:t>Be logged in the application as a customer support employee</w:t>
-            </w:r>
-          </w:p>
-        </w:tc>
-        <w:tc>
-          <w:tcPr>
-            <w:tcW w:w="1557" w:type="dxa"/>
-          </w:tcPr>
-          <w:p/>
-        </w:tc>
-        <w:tc>
-          <w:tcPr>
-            <w:tcW w:w="1780" w:type="dxa"/>
-          </w:tcPr>
-          <w:p>
-            <w:r>
-              <w:t>System shows the message that you sent in the live chat</w:t>
-            </w:r>
-          </w:p>
-        </w:tc>
-      </w:tr>
-      <w:tr>
-        <w:tc>
-          <w:tcPr>
-            <w:tcW w:w="1072" w:type="dxa"/>
-          </w:tcPr>
-          <w:p>
-            <w:r>
-              <w:t>TC-35</w:t>
-            </w:r>
-          </w:p>
-        </w:tc>
-        <w:tc>
-          <w:tcPr>
-            <w:tcW w:w="1362" w:type="dxa"/>
-          </w:tcPr>
-          <w:p>
-            <w:r>
-              <w:t>US-21</w:t>
-            </w:r>
-          </w:p>
-        </w:tc>
-        <w:tc>
-          <w:tcPr>
-            <w:tcW w:w="2045" w:type="dxa"/>
-          </w:tcPr>
-          <w:p>
-            <w:r>
-              <w:t>See customer support employees working hours</w:t>
-            </w:r>
-          </w:p>
-        </w:tc>
-        <w:tc>
-          <w:tcPr>
-            <w:tcW w:w="1534" w:type="dxa"/>
-          </w:tcPr>
-          <w:p>
-            <w:r>
-              <w:t>Be logged in the application as an admin</w:t>
-            </w:r>
-          </w:p>
-        </w:tc>
-        <w:tc>
-          <w:tcPr>
-            <w:tcW w:w="1557" w:type="dxa"/>
-          </w:tcPr>
-          <w:p/>
-        </w:tc>
-        <w:tc>
-          <w:tcPr>
-            <w:tcW w:w="1780" w:type="dxa"/>
-          </w:tcPr>
-          <w:p>
-            <w:r>
-              <w:t xml:space="preserve">System displays all customer support employees and how many hours has each of them </w:t>
-            </w:r>
-            <w:r>
-              <w:lastRenderedPageBreak/>
-              <w:t>worked per month/week/day</w:t>
-            </w:r>
-          </w:p>
-        </w:tc>
-      </w:tr>
-      <w:tr>
-        <w:tc>
-          <w:tcPr>
-            <w:tcW w:w="1072" w:type="dxa"/>
-          </w:tcPr>
-          <w:p>
-            <w:r>
-              <w:lastRenderedPageBreak/>
-              <w:t>TC-36</w:t>
-            </w:r>
-          </w:p>
-        </w:tc>
-        <w:tc>
-          <w:tcPr>
-            <w:tcW w:w="1362" w:type="dxa"/>
-          </w:tcPr>
-          <w:p>
-            <w:r>
-              <w:t>US-22</w:t>
-            </w:r>
-          </w:p>
-        </w:tc>
-        <w:tc>
-          <w:tcPr>
-            <w:tcW w:w="2045" w:type="dxa"/>
-          </w:tcPr>
-          <w:p>
-            <w:r>
-              <w:t>Scan QR code to join a wallet</w:t>
-            </w:r>
-          </w:p>
-        </w:tc>
-        <w:tc>
-          <w:tcPr>
-            <w:tcW w:w="1534" w:type="dxa"/>
-          </w:tcPr>
-          <w:p>
-            <w:r>
-              <w:t>Be logged in the application as a user and have an invitation QR code</w:t>
-            </w:r>
-          </w:p>
-        </w:tc>
-        <w:tc>
-          <w:tcPr>
-            <w:tcW w:w="1557" w:type="dxa"/>
-          </w:tcPr>
-          <w:p/>
-        </w:tc>
-        <w:tc>
-          <w:tcPr>
-            <w:tcW w:w="1780" w:type="dxa"/>
-          </w:tcPr>
-          <w:p>
-            <w:r>
-              <w:t>System displays a confirmation message and redirects to the wallet corresponding to the QR code</w:t>
+              <w:t xml:space="preserve">System </w:t>
+            </w:r>
+            <w:r>
+              <w:t xml:space="preserve">redirects to the </w:t>
+            </w:r>
+            <w:r>
+              <w:t>join request page of the wallet</w:t>
+            </w:r>
+            <w:r>
+              <w:t xml:space="preserve"> corresponding to the QR code</w:t>
             </w:r>
           </w:p>
         </w:tc>
@@ -4711,7 +3180,7 @@
 </file>
 
 <file path=word/numbering.xml><?xml version="1.0" encoding="utf-8"?>
-<w:numbering xmlns:wpc="http://schemas.microsoft.com/office/word/2010/wordprocessingCanvas" xmlns:cx="http://schemas.microsoft.com/office/drawing/2014/chartex" xmlns:cx1="http://schemas.microsoft.com/office/drawing/2015/9/8/chartex" xmlns:mc="http://schemas.openxmlformats.org/markup-compatibility/2006" xmlns:o="urn:schemas-microsoft-com:office:office" xmlns:r="http://schemas.openxmlformats.org/officeDocument/2006/relationships" xmlns:m="http://schemas.openxmlformats.org/officeDocument/2006/math" xmlns:v="urn:schemas-microsoft-com:vml" xmlns:wp14="http://schemas.microsoft.com/office/word/2010/wordprocessingDrawing" xmlns:wp="http://schemas.openxmlformats.org/drawingml/2006/wordprocessingDrawing" xmlns:w10="urn:schemas-microsoft-com:office:word" xmlns:w="http://schemas.openxmlformats.org/wordprocessingml/2006/main" xmlns:w14="http://schemas.microsoft.com/office/word/2010/wordml" xmlns:w15="http://schemas.microsoft.com/office/word/2012/wordml" xmlns:w16se="http://schemas.microsoft.com/office/word/2015/wordml/symex" xmlns:wpg="http://schemas.microsoft.com/office/word/2010/wordprocessingGroup" xmlns:wpi="http://schemas.microsoft.com/office/word/2010/wordprocessingInk" xmlns:wne="http://schemas.microsoft.com/office/word/2006/wordml" xmlns:wps="http://schemas.microsoft.com/office/word/2010/wordprocessingShape" mc:Ignorable="w14 w15 w16se wp14">
+<w:numbering xmlns:wpc="http://schemas.microsoft.com/office/word/2010/wordprocessingCanvas" xmlns:cx="http://schemas.microsoft.com/office/drawing/2014/chartex" xmlns:mc="http://schemas.openxmlformats.org/markup-compatibility/2006" xmlns:o="urn:schemas-microsoft-com:office:office" xmlns:r="http://schemas.openxmlformats.org/officeDocument/2006/relationships" xmlns:m="http://schemas.openxmlformats.org/officeDocument/2006/math" xmlns:v="urn:schemas-microsoft-com:vml" xmlns:wp14="http://schemas.microsoft.com/office/word/2010/wordprocessingDrawing" xmlns:wp="http://schemas.openxmlformats.org/drawingml/2006/wordprocessingDrawing" xmlns:w10="urn:schemas-microsoft-com:office:word" xmlns:w="http://schemas.openxmlformats.org/wordprocessingml/2006/main" xmlns:w14="http://schemas.microsoft.com/office/word/2010/wordml" xmlns:w15="http://schemas.microsoft.com/office/word/2012/wordml" xmlns:w16se="http://schemas.microsoft.com/office/word/2015/wordml/symex" xmlns:wpg="http://schemas.microsoft.com/office/word/2010/wordprocessingGroup" xmlns:wpi="http://schemas.microsoft.com/office/word/2010/wordprocessingInk" xmlns:wne="http://schemas.microsoft.com/office/word/2006/wordml" xmlns:wps="http://schemas.microsoft.com/office/word/2010/wordprocessingShape" mc:Ignorable="w14 w15 w16se wp14">
   <w:abstractNum w:abstractNumId="0" w15:restartNumberingAfterBreak="0">
     <w:nsid w:val="13CF2966"/>
     <w:multiLevelType w:val="hybridMultilevel"/>

</xml_diff>